<commit_message>
added the word portion for the write-up
</commit_message>
<xml_diff>
--- a/Write-up.docx
+++ b/Write-up.docx
@@ -78,7 +78,7 @@
           <w:szCs w:val="18"/>
         </w:rPr>
         <w:drawing>
-          <wp:anchor distT="0" distB="0" distL="114300" distR="114300" simplePos="0" relativeHeight="251641344" behindDoc="0" locked="0" layoutInCell="1" allowOverlap="1" wp14:anchorId="4E2E8E65" wp14:editId="6B1998BF">
+          <wp:anchor distT="0" distB="0" distL="114300" distR="114300" simplePos="0" relativeHeight="251641856" behindDoc="0" locked="0" layoutInCell="1" allowOverlap="1" wp14:anchorId="4E2E8E65" wp14:editId="6B1998BF">
             <wp:simplePos x="0" y="0"/>
             <wp:positionH relativeFrom="margin">
               <wp:posOffset>1148080</wp:posOffset>
@@ -321,6 +321,7 @@
       <w:pPr>
         <w:spacing w:after="200" w:line="276" w:lineRule="auto"/>
         <w:rPr>
+          <w:rFonts w:ascii="Times New Roman" w:hAnsi="Times New Roman" w:cs="Times New Roman"/>
           <w:noProof/>
         </w:rPr>
       </w:pPr>
@@ -380,7 +381,7 @@
           <w:tab w:val="right" w:leader="dot" w:pos="9350"/>
         </w:tabs>
         <w:rPr>
-          <w:rFonts w:cstheme="minorBidi"/>
+          <w:rFonts w:ascii="Times New Roman" w:hAnsi="Times New Roman"/>
           <w:noProof/>
           <w:lang w:val="en-SG" w:eastAsia="zh-CN"/>
         </w:rPr>
@@ -397,7 +398,7 @@
         </w:r>
         <w:r>
           <w:rPr>
-            <w:rFonts w:cstheme="minorBidi"/>
+            <w:rFonts w:ascii="Times New Roman" w:hAnsi="Times New Roman"/>
             <w:noProof/>
             <w:lang w:val="en-SG" w:eastAsia="zh-CN"/>
           </w:rPr>
@@ -414,6 +415,7 @@
         </w:r>
         <w:r>
           <w:rPr>
+            <w:rFonts w:ascii="Times New Roman" w:hAnsi="Times New Roman"/>
             <w:noProof/>
             <w:webHidden/>
           </w:rPr>
@@ -421,6 +423,7 @@
         </w:r>
         <w:r>
           <w:rPr>
+            <w:rFonts w:ascii="Times New Roman" w:hAnsi="Times New Roman"/>
             <w:noProof/>
             <w:webHidden/>
           </w:rPr>
@@ -428,6 +431,7 @@
         </w:r>
         <w:r>
           <w:rPr>
+            <w:rFonts w:ascii="Times New Roman" w:hAnsi="Times New Roman"/>
             <w:noProof/>
             <w:webHidden/>
           </w:rPr>
@@ -435,12 +439,14 @@
         </w:r>
         <w:r>
           <w:rPr>
+            <w:rFonts w:ascii="Times New Roman" w:hAnsi="Times New Roman"/>
             <w:noProof/>
             <w:webHidden/>
           </w:rPr>
         </w:r>
         <w:r>
           <w:rPr>
+            <w:rFonts w:ascii="Times New Roman" w:hAnsi="Times New Roman"/>
             <w:noProof/>
             <w:webHidden/>
           </w:rPr>
@@ -448,6 +454,7 @@
         </w:r>
         <w:r>
           <w:rPr>
+            <w:rFonts w:ascii="Times New Roman" w:hAnsi="Times New Roman"/>
             <w:noProof/>
             <w:webHidden/>
           </w:rPr>
@@ -455,6 +462,7 @@
         </w:r>
         <w:r>
           <w:rPr>
+            <w:rFonts w:ascii="Times New Roman" w:hAnsi="Times New Roman"/>
             <w:noProof/>
             <w:webHidden/>
           </w:rPr>
@@ -470,7 +478,7 @@
           <w:tab w:val="right" w:leader="dot" w:pos="9350"/>
         </w:tabs>
         <w:rPr>
-          <w:rFonts w:cstheme="minorBidi"/>
+          <w:rFonts w:ascii="Times New Roman" w:hAnsi="Times New Roman"/>
           <w:noProof/>
           <w:lang w:val="en-SG" w:eastAsia="zh-CN"/>
         </w:rPr>
@@ -486,7 +494,7 @@
         </w:r>
         <w:r>
           <w:rPr>
-            <w:rFonts w:cstheme="minorBidi"/>
+            <w:rFonts w:ascii="Times New Roman" w:hAnsi="Times New Roman"/>
             <w:noProof/>
             <w:lang w:val="en-SG" w:eastAsia="zh-CN"/>
           </w:rPr>
@@ -502,6 +510,7 @@
         </w:r>
         <w:r>
           <w:rPr>
+            <w:rFonts w:ascii="Times New Roman" w:hAnsi="Times New Roman"/>
             <w:noProof/>
             <w:webHidden/>
           </w:rPr>
@@ -509,6 +518,7 @@
         </w:r>
         <w:r>
           <w:rPr>
+            <w:rFonts w:ascii="Times New Roman" w:hAnsi="Times New Roman"/>
             <w:noProof/>
             <w:webHidden/>
           </w:rPr>
@@ -516,6 +526,7 @@
         </w:r>
         <w:r>
           <w:rPr>
+            <w:rFonts w:ascii="Times New Roman" w:hAnsi="Times New Roman"/>
             <w:noProof/>
             <w:webHidden/>
           </w:rPr>
@@ -523,12 +534,14 @@
         </w:r>
         <w:r>
           <w:rPr>
+            <w:rFonts w:ascii="Times New Roman" w:hAnsi="Times New Roman"/>
             <w:noProof/>
             <w:webHidden/>
           </w:rPr>
         </w:r>
         <w:r>
           <w:rPr>
+            <w:rFonts w:ascii="Times New Roman" w:hAnsi="Times New Roman"/>
             <w:noProof/>
             <w:webHidden/>
           </w:rPr>
@@ -536,6 +549,7 @@
         </w:r>
         <w:r>
           <w:rPr>
+            <w:rFonts w:ascii="Times New Roman" w:hAnsi="Times New Roman"/>
             <w:noProof/>
             <w:webHidden/>
           </w:rPr>
@@ -543,6 +557,7 @@
         </w:r>
         <w:r>
           <w:rPr>
+            <w:rFonts w:ascii="Times New Roman" w:hAnsi="Times New Roman"/>
             <w:noProof/>
             <w:webHidden/>
           </w:rPr>
@@ -558,7 +573,7 @@
           <w:tab w:val="right" w:leader="dot" w:pos="9350"/>
         </w:tabs>
         <w:rPr>
-          <w:rFonts w:cstheme="minorBidi"/>
+          <w:rFonts w:ascii="Times New Roman" w:hAnsi="Times New Roman"/>
           <w:noProof/>
           <w:lang w:val="en-SG" w:eastAsia="zh-CN"/>
         </w:rPr>
@@ -574,7 +589,7 @@
         </w:r>
         <w:r>
           <w:rPr>
-            <w:rFonts w:cstheme="minorBidi"/>
+            <w:rFonts w:ascii="Times New Roman" w:hAnsi="Times New Roman"/>
             <w:noProof/>
             <w:lang w:val="en-SG" w:eastAsia="zh-CN"/>
           </w:rPr>
@@ -590,6 +605,7 @@
         </w:r>
         <w:r>
           <w:rPr>
+            <w:rFonts w:ascii="Times New Roman" w:hAnsi="Times New Roman"/>
             <w:noProof/>
             <w:webHidden/>
           </w:rPr>
@@ -597,6 +613,7 @@
         </w:r>
         <w:r>
           <w:rPr>
+            <w:rFonts w:ascii="Times New Roman" w:hAnsi="Times New Roman"/>
             <w:noProof/>
             <w:webHidden/>
           </w:rPr>
@@ -604,6 +621,7 @@
         </w:r>
         <w:r>
           <w:rPr>
+            <w:rFonts w:ascii="Times New Roman" w:hAnsi="Times New Roman"/>
             <w:noProof/>
             <w:webHidden/>
           </w:rPr>
@@ -611,12 +629,14 @@
         </w:r>
         <w:r>
           <w:rPr>
+            <w:rFonts w:ascii="Times New Roman" w:hAnsi="Times New Roman"/>
             <w:noProof/>
             <w:webHidden/>
           </w:rPr>
         </w:r>
         <w:r>
           <w:rPr>
+            <w:rFonts w:ascii="Times New Roman" w:hAnsi="Times New Roman"/>
             <w:noProof/>
             <w:webHidden/>
           </w:rPr>
@@ -624,6 +644,7 @@
         </w:r>
         <w:r>
           <w:rPr>
+            <w:rFonts w:ascii="Times New Roman" w:hAnsi="Times New Roman"/>
             <w:noProof/>
             <w:webHidden/>
           </w:rPr>
@@ -631,6 +652,7 @@
         </w:r>
         <w:r>
           <w:rPr>
+            <w:rFonts w:ascii="Times New Roman" w:hAnsi="Times New Roman"/>
             <w:noProof/>
             <w:webHidden/>
           </w:rPr>
@@ -646,7 +668,7 @@
           <w:tab w:val="right" w:leader="dot" w:pos="9350"/>
         </w:tabs>
         <w:rPr>
-          <w:rFonts w:cstheme="minorBidi"/>
+          <w:rFonts w:ascii="Times New Roman" w:hAnsi="Times New Roman"/>
           <w:noProof/>
           <w:lang w:val="en-SG" w:eastAsia="zh-CN"/>
         </w:rPr>
@@ -663,7 +685,7 @@
         </w:r>
         <w:r>
           <w:rPr>
-            <w:rFonts w:cstheme="minorBidi"/>
+            <w:rFonts w:ascii="Times New Roman" w:hAnsi="Times New Roman"/>
             <w:noProof/>
             <w:lang w:val="en-SG" w:eastAsia="zh-CN"/>
           </w:rPr>
@@ -680,6 +702,7 @@
         </w:r>
         <w:r>
           <w:rPr>
+            <w:rFonts w:ascii="Times New Roman" w:hAnsi="Times New Roman"/>
             <w:noProof/>
             <w:webHidden/>
           </w:rPr>
@@ -687,6 +710,7 @@
         </w:r>
         <w:r>
           <w:rPr>
+            <w:rFonts w:ascii="Times New Roman" w:hAnsi="Times New Roman"/>
             <w:noProof/>
             <w:webHidden/>
           </w:rPr>
@@ -694,6 +718,7 @@
         </w:r>
         <w:r>
           <w:rPr>
+            <w:rFonts w:ascii="Times New Roman" w:hAnsi="Times New Roman"/>
             <w:noProof/>
             <w:webHidden/>
           </w:rPr>
@@ -701,12 +726,14 @@
         </w:r>
         <w:r>
           <w:rPr>
+            <w:rFonts w:ascii="Times New Roman" w:hAnsi="Times New Roman"/>
             <w:noProof/>
             <w:webHidden/>
           </w:rPr>
         </w:r>
         <w:r>
           <w:rPr>
+            <w:rFonts w:ascii="Times New Roman" w:hAnsi="Times New Roman"/>
             <w:noProof/>
             <w:webHidden/>
           </w:rPr>
@@ -714,6 +741,7 @@
         </w:r>
         <w:r>
           <w:rPr>
+            <w:rFonts w:ascii="Times New Roman" w:hAnsi="Times New Roman"/>
             <w:noProof/>
             <w:webHidden/>
           </w:rPr>
@@ -721,6 +749,7 @@
         </w:r>
         <w:r>
           <w:rPr>
+            <w:rFonts w:ascii="Times New Roman" w:hAnsi="Times New Roman"/>
             <w:noProof/>
             <w:webHidden/>
           </w:rPr>
@@ -736,7 +765,7 @@
           <w:tab w:val="right" w:leader="dot" w:pos="9350"/>
         </w:tabs>
         <w:rPr>
-          <w:rFonts w:cstheme="minorBidi"/>
+          <w:rFonts w:ascii="Times New Roman" w:hAnsi="Times New Roman"/>
           <w:noProof/>
           <w:lang w:val="en-SG" w:eastAsia="zh-CN"/>
         </w:rPr>
@@ -752,7 +781,7 @@
         </w:r>
         <w:r>
           <w:rPr>
-            <w:rFonts w:cstheme="minorBidi"/>
+            <w:rFonts w:ascii="Times New Roman" w:hAnsi="Times New Roman"/>
             <w:noProof/>
             <w:lang w:val="en-SG" w:eastAsia="zh-CN"/>
           </w:rPr>
@@ -768,6 +797,7 @@
         </w:r>
         <w:r>
           <w:rPr>
+            <w:rFonts w:ascii="Times New Roman" w:hAnsi="Times New Roman"/>
             <w:noProof/>
             <w:webHidden/>
           </w:rPr>
@@ -775,6 +805,7 @@
         </w:r>
         <w:r>
           <w:rPr>
+            <w:rFonts w:ascii="Times New Roman" w:hAnsi="Times New Roman"/>
             <w:noProof/>
             <w:webHidden/>
           </w:rPr>
@@ -782,6 +813,7 @@
         </w:r>
         <w:r>
           <w:rPr>
+            <w:rFonts w:ascii="Times New Roman" w:hAnsi="Times New Roman"/>
             <w:noProof/>
             <w:webHidden/>
           </w:rPr>
@@ -789,12 +821,14 @@
         </w:r>
         <w:r>
           <w:rPr>
+            <w:rFonts w:ascii="Times New Roman" w:hAnsi="Times New Roman"/>
             <w:noProof/>
             <w:webHidden/>
           </w:rPr>
         </w:r>
         <w:r>
           <w:rPr>
+            <w:rFonts w:ascii="Times New Roman" w:hAnsi="Times New Roman"/>
             <w:noProof/>
             <w:webHidden/>
           </w:rPr>
@@ -802,6 +836,7 @@
         </w:r>
         <w:r>
           <w:rPr>
+            <w:rFonts w:ascii="Times New Roman" w:hAnsi="Times New Roman"/>
             <w:noProof/>
             <w:webHidden/>
           </w:rPr>
@@ -809,6 +844,7 @@
         </w:r>
         <w:r>
           <w:rPr>
+            <w:rFonts w:ascii="Times New Roman" w:hAnsi="Times New Roman"/>
             <w:noProof/>
             <w:webHidden/>
           </w:rPr>
@@ -824,7 +860,7 @@
           <w:tab w:val="right" w:leader="dot" w:pos="9350"/>
         </w:tabs>
         <w:rPr>
-          <w:rFonts w:cstheme="minorBidi"/>
+          <w:rFonts w:ascii="Times New Roman" w:hAnsi="Times New Roman"/>
           <w:noProof/>
           <w:lang w:val="en-SG" w:eastAsia="zh-CN"/>
         </w:rPr>
@@ -840,7 +876,7 @@
         </w:r>
         <w:r>
           <w:rPr>
-            <w:rFonts w:cstheme="minorBidi"/>
+            <w:rFonts w:ascii="Times New Roman" w:hAnsi="Times New Roman"/>
             <w:noProof/>
             <w:lang w:val="en-SG" w:eastAsia="zh-CN"/>
           </w:rPr>
@@ -856,6 +892,7 @@
         </w:r>
         <w:r>
           <w:rPr>
+            <w:rFonts w:ascii="Times New Roman" w:hAnsi="Times New Roman"/>
             <w:noProof/>
             <w:webHidden/>
           </w:rPr>
@@ -863,6 +900,7 @@
         </w:r>
         <w:r>
           <w:rPr>
+            <w:rFonts w:ascii="Times New Roman" w:hAnsi="Times New Roman"/>
             <w:noProof/>
             <w:webHidden/>
           </w:rPr>
@@ -870,6 +908,7 @@
         </w:r>
         <w:r>
           <w:rPr>
+            <w:rFonts w:ascii="Times New Roman" w:hAnsi="Times New Roman"/>
             <w:noProof/>
             <w:webHidden/>
           </w:rPr>
@@ -877,12 +916,14 @@
         </w:r>
         <w:r>
           <w:rPr>
+            <w:rFonts w:ascii="Times New Roman" w:hAnsi="Times New Roman"/>
             <w:noProof/>
             <w:webHidden/>
           </w:rPr>
         </w:r>
         <w:r>
           <w:rPr>
+            <w:rFonts w:ascii="Times New Roman" w:hAnsi="Times New Roman"/>
             <w:noProof/>
             <w:webHidden/>
           </w:rPr>
@@ -890,6 +931,7 @@
         </w:r>
         <w:r>
           <w:rPr>
+            <w:rFonts w:ascii="Times New Roman" w:hAnsi="Times New Roman"/>
             <w:noProof/>
             <w:webHidden/>
           </w:rPr>
@@ -897,6 +939,7 @@
         </w:r>
         <w:r>
           <w:rPr>
+            <w:rFonts w:ascii="Times New Roman" w:hAnsi="Times New Roman"/>
             <w:noProof/>
             <w:webHidden/>
           </w:rPr>
@@ -912,6 +955,7 @@
           <w:tab w:val="right" w:leader="dot" w:pos="9350"/>
         </w:tabs>
         <w:rPr>
+          <w:rFonts w:ascii="Times New Roman" w:hAnsi="Times New Roman" w:cs="Times New Roman"/>
           <w:noProof/>
         </w:rPr>
       </w:pPr>
@@ -919,12 +963,14 @@
         <w:r>
           <w:rPr>
             <w:rStyle w:val="Hyperlink"/>
+            <w:rFonts w:ascii="Times New Roman" w:hAnsi="Times New Roman" w:cs="Times New Roman"/>
             <w:noProof/>
           </w:rPr>
           <w:t>2.1.1.1.</w:t>
         </w:r>
         <w:r>
           <w:rPr>
+            <w:rFonts w:ascii="Times New Roman" w:hAnsi="Times New Roman" w:cs="Times New Roman"/>
             <w:noProof/>
           </w:rPr>
           <w:tab/>
@@ -932,12 +978,14 @@
         <w:r>
           <w:rPr>
             <w:rStyle w:val="Hyperlink"/>
+            <w:rFonts w:ascii="Times New Roman" w:hAnsi="Times New Roman" w:cs="Times New Roman"/>
             <w:noProof/>
           </w:rPr>
           <w:t>CaRMS Management Client</w:t>
         </w:r>
         <w:r>
           <w:rPr>
+            <w:rFonts w:ascii="Times New Roman" w:hAnsi="Times New Roman" w:cs="Times New Roman"/>
             <w:noProof/>
             <w:webHidden/>
           </w:rPr>
@@ -945,6 +993,7 @@
         </w:r>
         <w:r>
           <w:rPr>
+            <w:rFonts w:ascii="Times New Roman" w:hAnsi="Times New Roman" w:cs="Times New Roman"/>
             <w:noProof/>
             <w:webHidden/>
           </w:rPr>
@@ -952,6 +1001,7 @@
         </w:r>
         <w:r>
           <w:rPr>
+            <w:rFonts w:ascii="Times New Roman" w:hAnsi="Times New Roman" w:cs="Times New Roman"/>
             <w:noProof/>
             <w:webHidden/>
           </w:rPr>
@@ -959,12 +1009,14 @@
         </w:r>
         <w:r>
           <w:rPr>
+            <w:rFonts w:ascii="Times New Roman" w:hAnsi="Times New Roman" w:cs="Times New Roman"/>
             <w:noProof/>
             <w:webHidden/>
           </w:rPr>
         </w:r>
         <w:r>
           <w:rPr>
+            <w:rFonts w:ascii="Times New Roman" w:hAnsi="Times New Roman" w:cs="Times New Roman"/>
             <w:noProof/>
             <w:webHidden/>
           </w:rPr>
@@ -972,6 +1024,7 @@
         </w:r>
         <w:r>
           <w:rPr>
+            <w:rFonts w:ascii="Times New Roman" w:hAnsi="Times New Roman" w:cs="Times New Roman"/>
             <w:noProof/>
             <w:webHidden/>
           </w:rPr>
@@ -979,6 +1032,7 @@
         </w:r>
         <w:r>
           <w:rPr>
+            <w:rFonts w:ascii="Times New Roman" w:hAnsi="Times New Roman" w:cs="Times New Roman"/>
             <w:noProof/>
             <w:webHidden/>
           </w:rPr>
@@ -994,6 +1048,7 @@
           <w:tab w:val="right" w:leader="dot" w:pos="9350"/>
         </w:tabs>
         <w:rPr>
+          <w:rFonts w:ascii="Times New Roman" w:hAnsi="Times New Roman" w:cs="Times New Roman"/>
           <w:noProof/>
         </w:rPr>
       </w:pPr>
@@ -1001,12 +1056,14 @@
         <w:r>
           <w:rPr>
             <w:rStyle w:val="Hyperlink"/>
+            <w:rFonts w:ascii="Times New Roman" w:hAnsi="Times New Roman" w:cs="Times New Roman"/>
             <w:noProof/>
           </w:rPr>
           <w:t>2.1.1.2.</w:t>
         </w:r>
         <w:r>
           <w:rPr>
+            <w:rFonts w:ascii="Times New Roman" w:hAnsi="Times New Roman" w:cs="Times New Roman"/>
             <w:noProof/>
           </w:rPr>
           <w:tab/>
@@ -1014,12 +1071,14 @@
         <w:r>
           <w:rPr>
             <w:rStyle w:val="Hyperlink"/>
+            <w:rFonts w:ascii="Times New Roman" w:hAnsi="Times New Roman" w:cs="Times New Roman"/>
             <w:noProof/>
           </w:rPr>
           <w:t>Sales Management Module</w:t>
         </w:r>
         <w:r>
           <w:rPr>
+            <w:rFonts w:ascii="Times New Roman" w:hAnsi="Times New Roman" w:cs="Times New Roman"/>
             <w:noProof/>
             <w:webHidden/>
           </w:rPr>
@@ -1027,6 +1086,7 @@
         </w:r>
         <w:r>
           <w:rPr>
+            <w:rFonts w:ascii="Times New Roman" w:hAnsi="Times New Roman" w:cs="Times New Roman"/>
             <w:noProof/>
             <w:webHidden/>
           </w:rPr>
@@ -1034,6 +1094,7 @@
         </w:r>
         <w:r>
           <w:rPr>
+            <w:rFonts w:ascii="Times New Roman" w:hAnsi="Times New Roman" w:cs="Times New Roman"/>
             <w:noProof/>
             <w:webHidden/>
           </w:rPr>
@@ -1041,12 +1102,14 @@
         </w:r>
         <w:r>
           <w:rPr>
+            <w:rFonts w:ascii="Times New Roman" w:hAnsi="Times New Roman" w:cs="Times New Roman"/>
             <w:noProof/>
             <w:webHidden/>
           </w:rPr>
         </w:r>
         <w:r>
           <w:rPr>
+            <w:rFonts w:ascii="Times New Roman" w:hAnsi="Times New Roman" w:cs="Times New Roman"/>
             <w:noProof/>
             <w:webHidden/>
           </w:rPr>
@@ -1054,6 +1117,7 @@
         </w:r>
         <w:r>
           <w:rPr>
+            <w:rFonts w:ascii="Times New Roman" w:hAnsi="Times New Roman" w:cs="Times New Roman"/>
             <w:noProof/>
             <w:webHidden/>
           </w:rPr>
@@ -1061,6 +1125,7 @@
         </w:r>
         <w:r>
           <w:rPr>
+            <w:rFonts w:ascii="Times New Roman" w:hAnsi="Times New Roman" w:cs="Times New Roman"/>
             <w:noProof/>
             <w:webHidden/>
           </w:rPr>
@@ -1076,6 +1141,7 @@
           <w:tab w:val="right" w:leader="dot" w:pos="9350"/>
         </w:tabs>
         <w:rPr>
+          <w:rFonts w:ascii="Times New Roman" w:hAnsi="Times New Roman" w:cs="Times New Roman"/>
           <w:noProof/>
         </w:rPr>
       </w:pPr>
@@ -1083,12 +1149,14 @@
         <w:r>
           <w:rPr>
             <w:rStyle w:val="Hyperlink"/>
+            <w:rFonts w:ascii="Times New Roman" w:hAnsi="Times New Roman" w:cs="Times New Roman"/>
             <w:noProof/>
           </w:rPr>
           <w:t>2.1.1.3.</w:t>
         </w:r>
         <w:r>
           <w:rPr>
+            <w:rFonts w:ascii="Times New Roman" w:hAnsi="Times New Roman" w:cs="Times New Roman"/>
             <w:noProof/>
           </w:rPr>
           <w:tab/>
@@ -1096,12 +1164,14 @@
         <w:r>
           <w:rPr>
             <w:rStyle w:val="Hyperlink"/>
+            <w:rFonts w:ascii="Times New Roman" w:hAnsi="Times New Roman" w:cs="Times New Roman"/>
             <w:noProof/>
           </w:rPr>
           <w:t>Customer Service Module</w:t>
         </w:r>
         <w:r>
           <w:rPr>
+            <w:rFonts w:ascii="Times New Roman" w:hAnsi="Times New Roman" w:cs="Times New Roman"/>
             <w:noProof/>
             <w:webHidden/>
           </w:rPr>
@@ -1109,6 +1179,7 @@
         </w:r>
         <w:r>
           <w:rPr>
+            <w:rFonts w:ascii="Times New Roman" w:hAnsi="Times New Roman" w:cs="Times New Roman"/>
             <w:noProof/>
             <w:webHidden/>
           </w:rPr>
@@ -1116,6 +1187,7 @@
         </w:r>
         <w:r>
           <w:rPr>
+            <w:rFonts w:ascii="Times New Roman" w:hAnsi="Times New Roman" w:cs="Times New Roman"/>
             <w:noProof/>
             <w:webHidden/>
           </w:rPr>
@@ -1123,12 +1195,14 @@
         </w:r>
         <w:r>
           <w:rPr>
+            <w:rFonts w:ascii="Times New Roman" w:hAnsi="Times New Roman" w:cs="Times New Roman"/>
             <w:noProof/>
             <w:webHidden/>
           </w:rPr>
         </w:r>
         <w:r>
           <w:rPr>
+            <w:rFonts w:ascii="Times New Roman" w:hAnsi="Times New Roman" w:cs="Times New Roman"/>
             <w:noProof/>
             <w:webHidden/>
           </w:rPr>
@@ -1136,6 +1210,7 @@
         </w:r>
         <w:r>
           <w:rPr>
+            <w:rFonts w:ascii="Times New Roman" w:hAnsi="Times New Roman" w:cs="Times New Roman"/>
             <w:noProof/>
             <w:webHidden/>
           </w:rPr>
@@ -1143,6 +1218,7 @@
         </w:r>
         <w:r>
           <w:rPr>
+            <w:rFonts w:ascii="Times New Roman" w:hAnsi="Times New Roman" w:cs="Times New Roman"/>
             <w:noProof/>
             <w:webHidden/>
           </w:rPr>
@@ -1158,7 +1234,7 @@
           <w:tab w:val="right" w:leader="dot" w:pos="9350"/>
         </w:tabs>
         <w:rPr>
-          <w:rFonts w:cstheme="minorBidi"/>
+          <w:rFonts w:ascii="Times New Roman" w:hAnsi="Times New Roman"/>
           <w:noProof/>
           <w:lang w:val="en-SG" w:eastAsia="zh-CN"/>
         </w:rPr>
@@ -1174,7 +1250,7 @@
         </w:r>
         <w:r>
           <w:rPr>
-            <w:rFonts w:cstheme="minorBidi"/>
+            <w:rFonts w:ascii="Times New Roman" w:hAnsi="Times New Roman"/>
             <w:noProof/>
             <w:lang w:val="en-SG" w:eastAsia="zh-CN"/>
           </w:rPr>
@@ -1190,6 +1266,7 @@
         </w:r>
         <w:r>
           <w:rPr>
+            <w:rFonts w:ascii="Times New Roman" w:hAnsi="Times New Roman"/>
             <w:noProof/>
             <w:webHidden/>
           </w:rPr>
@@ -1197,6 +1274,7 @@
         </w:r>
         <w:r>
           <w:rPr>
+            <w:rFonts w:ascii="Times New Roman" w:hAnsi="Times New Roman"/>
             <w:noProof/>
             <w:webHidden/>
           </w:rPr>
@@ -1204,6 +1282,7 @@
         </w:r>
         <w:r>
           <w:rPr>
+            <w:rFonts w:ascii="Times New Roman" w:hAnsi="Times New Roman"/>
             <w:noProof/>
             <w:webHidden/>
           </w:rPr>
@@ -1211,12 +1290,14 @@
         </w:r>
         <w:r>
           <w:rPr>
+            <w:rFonts w:ascii="Times New Roman" w:hAnsi="Times New Roman"/>
             <w:noProof/>
             <w:webHidden/>
           </w:rPr>
         </w:r>
         <w:r>
           <w:rPr>
+            <w:rFonts w:ascii="Times New Roman" w:hAnsi="Times New Roman"/>
             <w:noProof/>
             <w:webHidden/>
           </w:rPr>
@@ -1224,6 +1305,7 @@
         </w:r>
         <w:r>
           <w:rPr>
+            <w:rFonts w:ascii="Times New Roman" w:hAnsi="Times New Roman"/>
             <w:noProof/>
             <w:webHidden/>
           </w:rPr>
@@ -1231,6 +1313,7 @@
         </w:r>
         <w:r>
           <w:rPr>
+            <w:rFonts w:ascii="Times New Roman" w:hAnsi="Times New Roman"/>
             <w:noProof/>
             <w:webHidden/>
           </w:rPr>
@@ -1246,6 +1329,7 @@
           <w:tab w:val="right" w:leader="dot" w:pos="9350"/>
         </w:tabs>
         <w:rPr>
+          <w:rFonts w:ascii="Times New Roman" w:hAnsi="Times New Roman" w:cs="Times New Roman"/>
           <w:noProof/>
         </w:rPr>
       </w:pPr>
@@ -1253,12 +1337,14 @@
         <w:r>
           <w:rPr>
             <w:rStyle w:val="Hyperlink"/>
+            <w:rFonts w:ascii="Times New Roman" w:hAnsi="Times New Roman" w:cs="Times New Roman"/>
             <w:noProof/>
           </w:rPr>
           <w:t>2.1.2.1.</w:t>
         </w:r>
         <w:r>
           <w:rPr>
+            <w:rFonts w:ascii="Times New Roman" w:hAnsi="Times New Roman" w:cs="Times New Roman"/>
             <w:noProof/>
           </w:rPr>
           <w:tab/>
@@ -1266,12 +1352,14 @@
         <w:r>
           <w:rPr>
             <w:rStyle w:val="Hyperlink"/>
+            <w:rFonts w:ascii="Times New Roman" w:hAnsi="Times New Roman" w:cs="Times New Roman"/>
             <w:noProof/>
           </w:rPr>
           <w:t>CaRMS Reservation Client</w:t>
         </w:r>
         <w:r>
           <w:rPr>
+            <w:rFonts w:ascii="Times New Roman" w:hAnsi="Times New Roman" w:cs="Times New Roman"/>
             <w:noProof/>
             <w:webHidden/>
           </w:rPr>
@@ -1279,6 +1367,7 @@
         </w:r>
         <w:r>
           <w:rPr>
+            <w:rFonts w:ascii="Times New Roman" w:hAnsi="Times New Roman" w:cs="Times New Roman"/>
             <w:noProof/>
             <w:webHidden/>
           </w:rPr>
@@ -1286,6 +1375,7 @@
         </w:r>
         <w:r>
           <w:rPr>
+            <w:rFonts w:ascii="Times New Roman" w:hAnsi="Times New Roman" w:cs="Times New Roman"/>
             <w:noProof/>
             <w:webHidden/>
           </w:rPr>
@@ -1293,12 +1383,14 @@
         </w:r>
         <w:r>
           <w:rPr>
+            <w:rFonts w:ascii="Times New Roman" w:hAnsi="Times New Roman" w:cs="Times New Roman"/>
             <w:noProof/>
             <w:webHidden/>
           </w:rPr>
         </w:r>
         <w:r>
           <w:rPr>
+            <w:rFonts w:ascii="Times New Roman" w:hAnsi="Times New Roman" w:cs="Times New Roman"/>
             <w:noProof/>
             <w:webHidden/>
           </w:rPr>
@@ -1306,6 +1398,7 @@
         </w:r>
         <w:r>
           <w:rPr>
+            <w:rFonts w:ascii="Times New Roman" w:hAnsi="Times New Roman" w:cs="Times New Roman"/>
             <w:noProof/>
             <w:webHidden/>
           </w:rPr>
@@ -1313,6 +1406,7 @@
         </w:r>
         <w:r>
           <w:rPr>
+            <w:rFonts w:ascii="Times New Roman" w:hAnsi="Times New Roman" w:cs="Times New Roman"/>
             <w:noProof/>
             <w:webHidden/>
           </w:rPr>
@@ -1328,7 +1422,7 @@
           <w:tab w:val="right" w:leader="dot" w:pos="9350"/>
         </w:tabs>
         <w:rPr>
-          <w:rFonts w:cstheme="minorBidi"/>
+          <w:rFonts w:ascii="Times New Roman" w:hAnsi="Times New Roman"/>
           <w:noProof/>
           <w:lang w:val="en-SG" w:eastAsia="zh-CN"/>
         </w:rPr>
@@ -1344,7 +1438,7 @@
         </w:r>
         <w:r>
           <w:rPr>
-            <w:rFonts w:cstheme="minorBidi"/>
+            <w:rFonts w:ascii="Times New Roman" w:hAnsi="Times New Roman"/>
             <w:noProof/>
             <w:lang w:val="en-SG" w:eastAsia="zh-CN"/>
           </w:rPr>
@@ -1360,6 +1454,7 @@
         </w:r>
         <w:r>
           <w:rPr>
+            <w:rFonts w:ascii="Times New Roman" w:hAnsi="Times New Roman"/>
             <w:noProof/>
             <w:webHidden/>
           </w:rPr>
@@ -1367,6 +1462,7 @@
         </w:r>
         <w:r>
           <w:rPr>
+            <w:rFonts w:ascii="Times New Roman" w:hAnsi="Times New Roman"/>
             <w:noProof/>
             <w:webHidden/>
           </w:rPr>
@@ -1374,6 +1470,7 @@
         </w:r>
         <w:r>
           <w:rPr>
+            <w:rFonts w:ascii="Times New Roman" w:hAnsi="Times New Roman"/>
             <w:noProof/>
             <w:webHidden/>
           </w:rPr>
@@ -1381,12 +1478,14 @@
         </w:r>
         <w:r>
           <w:rPr>
+            <w:rFonts w:ascii="Times New Roman" w:hAnsi="Times New Roman"/>
             <w:noProof/>
             <w:webHidden/>
           </w:rPr>
         </w:r>
         <w:r>
           <w:rPr>
+            <w:rFonts w:ascii="Times New Roman" w:hAnsi="Times New Roman"/>
             <w:noProof/>
             <w:webHidden/>
           </w:rPr>
@@ -1394,6 +1493,7 @@
         </w:r>
         <w:r>
           <w:rPr>
+            <w:rFonts w:ascii="Times New Roman" w:hAnsi="Times New Roman"/>
             <w:noProof/>
             <w:webHidden/>
           </w:rPr>
@@ -1401,6 +1501,7 @@
         </w:r>
         <w:r>
           <w:rPr>
+            <w:rFonts w:ascii="Times New Roman" w:hAnsi="Times New Roman"/>
             <w:noProof/>
             <w:webHidden/>
           </w:rPr>
@@ -1416,7 +1517,7 @@
           <w:tab w:val="right" w:leader="dot" w:pos="9350"/>
         </w:tabs>
         <w:rPr>
-          <w:rFonts w:cstheme="minorBidi"/>
+          <w:rFonts w:ascii="Times New Roman" w:hAnsi="Times New Roman"/>
           <w:noProof/>
           <w:lang w:val="en-SG" w:eastAsia="zh-CN"/>
         </w:rPr>
@@ -1433,7 +1534,7 @@
         </w:r>
         <w:r>
           <w:rPr>
-            <w:rFonts w:cstheme="minorBidi"/>
+            <w:rFonts w:ascii="Times New Roman" w:hAnsi="Times New Roman"/>
             <w:noProof/>
             <w:lang w:val="en-SG" w:eastAsia="zh-CN"/>
           </w:rPr>
@@ -1450,6 +1551,7 @@
         </w:r>
         <w:r>
           <w:rPr>
+            <w:rFonts w:ascii="Times New Roman" w:hAnsi="Times New Roman"/>
             <w:noProof/>
             <w:webHidden/>
           </w:rPr>
@@ -1457,6 +1559,7 @@
         </w:r>
         <w:r>
           <w:rPr>
+            <w:rFonts w:ascii="Times New Roman" w:hAnsi="Times New Roman"/>
             <w:noProof/>
             <w:webHidden/>
           </w:rPr>
@@ -1464,6 +1567,7 @@
         </w:r>
         <w:r>
           <w:rPr>
+            <w:rFonts w:ascii="Times New Roman" w:hAnsi="Times New Roman"/>
             <w:noProof/>
             <w:webHidden/>
           </w:rPr>
@@ -1471,12 +1575,14 @@
         </w:r>
         <w:r>
           <w:rPr>
+            <w:rFonts w:ascii="Times New Roman" w:hAnsi="Times New Roman"/>
             <w:noProof/>
             <w:webHidden/>
           </w:rPr>
         </w:r>
         <w:r>
           <w:rPr>
+            <w:rFonts w:ascii="Times New Roman" w:hAnsi="Times New Roman"/>
             <w:noProof/>
             <w:webHidden/>
           </w:rPr>
@@ -1484,6 +1590,7 @@
         </w:r>
         <w:r>
           <w:rPr>
+            <w:rFonts w:ascii="Times New Roman" w:hAnsi="Times New Roman"/>
             <w:noProof/>
             <w:webHidden/>
           </w:rPr>
@@ -1491,6 +1598,7 @@
         </w:r>
         <w:r>
           <w:rPr>
+            <w:rFonts w:ascii="Times New Roman" w:hAnsi="Times New Roman"/>
             <w:noProof/>
             <w:webHidden/>
           </w:rPr>
@@ -1506,7 +1614,7 @@
           <w:tab w:val="right" w:leader="dot" w:pos="9350"/>
         </w:tabs>
         <w:rPr>
-          <w:rFonts w:cstheme="minorBidi"/>
+          <w:rFonts w:ascii="Times New Roman" w:hAnsi="Times New Roman"/>
           <w:noProof/>
           <w:lang w:val="en-SG" w:eastAsia="zh-CN"/>
         </w:rPr>
@@ -1522,7 +1630,7 @@
         </w:r>
         <w:r>
           <w:rPr>
-            <w:rFonts w:cstheme="minorBidi"/>
+            <w:rFonts w:ascii="Times New Roman" w:hAnsi="Times New Roman"/>
             <w:noProof/>
             <w:lang w:val="en-SG" w:eastAsia="zh-CN"/>
           </w:rPr>
@@ -1538,6 +1646,7 @@
         </w:r>
         <w:r>
           <w:rPr>
+            <w:rFonts w:ascii="Times New Roman" w:hAnsi="Times New Roman"/>
             <w:noProof/>
             <w:webHidden/>
           </w:rPr>
@@ -1545,6 +1654,7 @@
         </w:r>
         <w:r>
           <w:rPr>
+            <w:rFonts w:ascii="Times New Roman" w:hAnsi="Times New Roman"/>
             <w:noProof/>
             <w:webHidden/>
           </w:rPr>
@@ -1552,6 +1662,7 @@
         </w:r>
         <w:r>
           <w:rPr>
+            <w:rFonts w:ascii="Times New Roman" w:hAnsi="Times New Roman"/>
             <w:noProof/>
             <w:webHidden/>
           </w:rPr>
@@ -1559,12 +1670,14 @@
         </w:r>
         <w:r>
           <w:rPr>
+            <w:rFonts w:ascii="Times New Roman" w:hAnsi="Times New Roman"/>
             <w:noProof/>
             <w:webHidden/>
           </w:rPr>
         </w:r>
         <w:r>
           <w:rPr>
+            <w:rFonts w:ascii="Times New Roman" w:hAnsi="Times New Roman"/>
             <w:noProof/>
             <w:webHidden/>
           </w:rPr>
@@ -1572,6 +1685,7 @@
         </w:r>
         <w:r>
           <w:rPr>
+            <w:rFonts w:ascii="Times New Roman" w:hAnsi="Times New Roman"/>
             <w:noProof/>
             <w:webHidden/>
           </w:rPr>
@@ -1579,6 +1693,7 @@
         </w:r>
         <w:r>
           <w:rPr>
+            <w:rFonts w:ascii="Times New Roman" w:hAnsi="Times New Roman"/>
             <w:noProof/>
             <w:webHidden/>
           </w:rPr>
@@ -1594,7 +1709,7 @@
           <w:tab w:val="right" w:leader="dot" w:pos="9350"/>
         </w:tabs>
         <w:rPr>
-          <w:rFonts w:cstheme="minorBidi"/>
+          <w:rFonts w:ascii="Times New Roman" w:hAnsi="Times New Roman"/>
           <w:noProof/>
           <w:lang w:val="en-SG" w:eastAsia="zh-CN"/>
         </w:rPr>
@@ -1610,7 +1725,7 @@
         </w:r>
         <w:r>
           <w:rPr>
-            <w:rFonts w:cstheme="minorBidi"/>
+            <w:rFonts w:ascii="Times New Roman" w:hAnsi="Times New Roman"/>
             <w:noProof/>
             <w:lang w:val="en-SG" w:eastAsia="zh-CN"/>
           </w:rPr>
@@ -1626,6 +1741,7 @@
         </w:r>
         <w:r>
           <w:rPr>
+            <w:rFonts w:ascii="Times New Roman" w:hAnsi="Times New Roman"/>
             <w:noProof/>
             <w:webHidden/>
           </w:rPr>
@@ -1633,6 +1749,7 @@
         </w:r>
         <w:r>
           <w:rPr>
+            <w:rFonts w:ascii="Times New Roman" w:hAnsi="Times New Roman"/>
             <w:noProof/>
             <w:webHidden/>
           </w:rPr>
@@ -1640,6 +1757,7 @@
         </w:r>
         <w:r>
           <w:rPr>
+            <w:rFonts w:ascii="Times New Roman" w:hAnsi="Times New Roman"/>
             <w:noProof/>
             <w:webHidden/>
           </w:rPr>
@@ -1647,12 +1765,14 @@
         </w:r>
         <w:r>
           <w:rPr>
+            <w:rFonts w:ascii="Times New Roman" w:hAnsi="Times New Roman"/>
             <w:noProof/>
             <w:webHidden/>
           </w:rPr>
         </w:r>
         <w:r>
           <w:rPr>
+            <w:rFonts w:ascii="Times New Roman" w:hAnsi="Times New Roman"/>
             <w:noProof/>
             <w:webHidden/>
           </w:rPr>
@@ -1660,6 +1780,7 @@
         </w:r>
         <w:r>
           <w:rPr>
+            <w:rFonts w:ascii="Times New Roman" w:hAnsi="Times New Roman"/>
             <w:noProof/>
             <w:webHidden/>
           </w:rPr>
@@ -1667,6 +1788,7 @@
         </w:r>
         <w:r>
           <w:rPr>
+            <w:rFonts w:ascii="Times New Roman" w:hAnsi="Times New Roman"/>
             <w:noProof/>
             <w:webHidden/>
           </w:rPr>
@@ -1682,7 +1804,7 @@
           <w:tab w:val="right" w:leader="dot" w:pos="9350"/>
         </w:tabs>
         <w:rPr>
-          <w:rFonts w:cstheme="minorBidi"/>
+          <w:rFonts w:ascii="Times New Roman" w:hAnsi="Times New Roman"/>
           <w:noProof/>
           <w:lang w:val="en-SG" w:eastAsia="zh-CN"/>
         </w:rPr>
@@ -1699,7 +1821,7 @@
         </w:r>
         <w:r>
           <w:rPr>
-            <w:rFonts w:cstheme="minorBidi"/>
+            <w:rFonts w:ascii="Times New Roman" w:hAnsi="Times New Roman"/>
             <w:noProof/>
             <w:lang w:val="en-SG" w:eastAsia="zh-CN"/>
           </w:rPr>
@@ -1716,6 +1838,7 @@
         </w:r>
         <w:r>
           <w:rPr>
+            <w:rFonts w:ascii="Times New Roman" w:hAnsi="Times New Roman"/>
             <w:noProof/>
             <w:webHidden/>
           </w:rPr>
@@ -1723,6 +1846,7 @@
         </w:r>
         <w:r>
           <w:rPr>
+            <w:rFonts w:ascii="Times New Roman" w:hAnsi="Times New Roman"/>
             <w:noProof/>
             <w:webHidden/>
           </w:rPr>
@@ -1730,6 +1854,7 @@
         </w:r>
         <w:r>
           <w:rPr>
+            <w:rFonts w:ascii="Times New Roman" w:hAnsi="Times New Roman"/>
             <w:noProof/>
             <w:webHidden/>
           </w:rPr>
@@ -1737,12 +1862,14 @@
         </w:r>
         <w:r>
           <w:rPr>
+            <w:rFonts w:ascii="Times New Roman" w:hAnsi="Times New Roman"/>
             <w:noProof/>
             <w:webHidden/>
           </w:rPr>
         </w:r>
         <w:r>
           <w:rPr>
+            <w:rFonts w:ascii="Times New Roman" w:hAnsi="Times New Roman"/>
             <w:noProof/>
             <w:webHidden/>
           </w:rPr>
@@ -1750,6 +1877,7 @@
         </w:r>
         <w:r>
           <w:rPr>
+            <w:rFonts w:ascii="Times New Roman" w:hAnsi="Times New Roman"/>
             <w:noProof/>
             <w:webHidden/>
           </w:rPr>
@@ -1757,6 +1885,7 @@
         </w:r>
         <w:r>
           <w:rPr>
+            <w:rFonts w:ascii="Times New Roman" w:hAnsi="Times New Roman"/>
             <w:noProof/>
             <w:webHidden/>
           </w:rPr>
@@ -1772,7 +1901,7 @@
           <w:tab w:val="right" w:leader="dot" w:pos="9350"/>
         </w:tabs>
         <w:rPr>
-          <w:rFonts w:cstheme="minorBidi"/>
+          <w:rFonts w:ascii="Times New Roman" w:hAnsi="Times New Roman"/>
           <w:noProof/>
           <w:lang w:val="en-SG" w:eastAsia="zh-CN"/>
         </w:rPr>
@@ -1788,7 +1917,7 @@
         </w:r>
         <w:r>
           <w:rPr>
-            <w:rFonts w:cstheme="minorBidi"/>
+            <w:rFonts w:ascii="Times New Roman" w:hAnsi="Times New Roman"/>
             <w:noProof/>
             <w:lang w:val="en-SG" w:eastAsia="zh-CN"/>
           </w:rPr>
@@ -1804,6 +1933,7 @@
         </w:r>
         <w:r>
           <w:rPr>
+            <w:rFonts w:ascii="Times New Roman" w:hAnsi="Times New Roman"/>
             <w:noProof/>
             <w:webHidden/>
           </w:rPr>
@@ -1811,6 +1941,7 @@
         </w:r>
         <w:r>
           <w:rPr>
+            <w:rFonts w:ascii="Times New Roman" w:hAnsi="Times New Roman"/>
             <w:noProof/>
             <w:webHidden/>
           </w:rPr>
@@ -1818,6 +1949,7 @@
         </w:r>
         <w:r>
           <w:rPr>
+            <w:rFonts w:ascii="Times New Roman" w:hAnsi="Times New Roman"/>
             <w:noProof/>
             <w:webHidden/>
           </w:rPr>
@@ -1825,12 +1957,14 @@
         </w:r>
         <w:r>
           <w:rPr>
+            <w:rFonts w:ascii="Times New Roman" w:hAnsi="Times New Roman"/>
             <w:noProof/>
             <w:webHidden/>
           </w:rPr>
         </w:r>
         <w:r>
           <w:rPr>
+            <w:rFonts w:ascii="Times New Roman" w:hAnsi="Times New Roman"/>
             <w:noProof/>
             <w:webHidden/>
           </w:rPr>
@@ -1838,6 +1972,7 @@
         </w:r>
         <w:r>
           <w:rPr>
+            <w:rFonts w:ascii="Times New Roman" w:hAnsi="Times New Roman"/>
             <w:noProof/>
             <w:webHidden/>
           </w:rPr>
@@ -1845,6 +1980,7 @@
         </w:r>
         <w:r>
           <w:rPr>
+            <w:rFonts w:ascii="Times New Roman" w:hAnsi="Times New Roman"/>
             <w:noProof/>
             <w:webHidden/>
           </w:rPr>
@@ -1860,7 +1996,7 @@
           <w:tab w:val="right" w:leader="dot" w:pos="9350"/>
         </w:tabs>
         <w:rPr>
-          <w:rFonts w:cstheme="minorBidi"/>
+          <w:rFonts w:ascii="Times New Roman" w:hAnsi="Times New Roman"/>
           <w:noProof/>
           <w:lang w:val="en-SG" w:eastAsia="zh-CN"/>
         </w:rPr>
@@ -1876,7 +2012,7 @@
         </w:r>
         <w:r>
           <w:rPr>
-            <w:rFonts w:cstheme="minorBidi"/>
+            <w:rFonts w:ascii="Times New Roman" w:hAnsi="Times New Roman"/>
             <w:noProof/>
             <w:lang w:val="en-SG" w:eastAsia="zh-CN"/>
           </w:rPr>
@@ -1892,6 +2028,7 @@
         </w:r>
         <w:r>
           <w:rPr>
+            <w:rFonts w:ascii="Times New Roman" w:hAnsi="Times New Roman"/>
             <w:noProof/>
             <w:webHidden/>
           </w:rPr>
@@ -1899,6 +2036,7 @@
         </w:r>
         <w:r>
           <w:rPr>
+            <w:rFonts w:ascii="Times New Roman" w:hAnsi="Times New Roman"/>
             <w:noProof/>
             <w:webHidden/>
           </w:rPr>
@@ -1906,6 +2044,7 @@
         </w:r>
         <w:r>
           <w:rPr>
+            <w:rFonts w:ascii="Times New Roman" w:hAnsi="Times New Roman"/>
             <w:noProof/>
             <w:webHidden/>
           </w:rPr>
@@ -1913,12 +2052,14 @@
         </w:r>
         <w:r>
           <w:rPr>
+            <w:rFonts w:ascii="Times New Roman" w:hAnsi="Times New Roman"/>
             <w:noProof/>
             <w:webHidden/>
           </w:rPr>
         </w:r>
         <w:r>
           <w:rPr>
+            <w:rFonts w:ascii="Times New Roman" w:hAnsi="Times New Roman"/>
             <w:noProof/>
             <w:webHidden/>
           </w:rPr>
@@ -1926,6 +2067,7 @@
         </w:r>
         <w:r>
           <w:rPr>
+            <w:rFonts w:ascii="Times New Roman" w:hAnsi="Times New Roman"/>
             <w:noProof/>
             <w:webHidden/>
           </w:rPr>
@@ -1933,6 +2075,7 @@
         </w:r>
         <w:r>
           <w:rPr>
+            <w:rFonts w:ascii="Times New Roman" w:hAnsi="Times New Roman"/>
             <w:noProof/>
             <w:webHidden/>
           </w:rPr>
@@ -1948,7 +2091,7 @@
           <w:tab w:val="right" w:leader="dot" w:pos="9350"/>
         </w:tabs>
         <w:rPr>
-          <w:rFonts w:cstheme="minorBidi"/>
+          <w:rFonts w:ascii="Times New Roman" w:hAnsi="Times New Roman"/>
           <w:noProof/>
           <w:lang w:val="en-SG" w:eastAsia="zh-CN"/>
         </w:rPr>
@@ -1964,7 +2107,7 @@
         </w:r>
         <w:r>
           <w:rPr>
-            <w:rFonts w:cstheme="minorBidi"/>
+            <w:rFonts w:ascii="Times New Roman" w:hAnsi="Times New Roman"/>
             <w:noProof/>
             <w:lang w:val="en-SG" w:eastAsia="zh-CN"/>
           </w:rPr>
@@ -1980,6 +2123,7 @@
         </w:r>
         <w:r>
           <w:rPr>
+            <w:rFonts w:ascii="Times New Roman" w:hAnsi="Times New Roman"/>
             <w:noProof/>
             <w:webHidden/>
           </w:rPr>
@@ -1987,6 +2131,7 @@
         </w:r>
         <w:r>
           <w:rPr>
+            <w:rFonts w:ascii="Times New Roman" w:hAnsi="Times New Roman"/>
             <w:noProof/>
             <w:webHidden/>
           </w:rPr>
@@ -1994,6 +2139,7 @@
         </w:r>
         <w:r>
           <w:rPr>
+            <w:rFonts w:ascii="Times New Roman" w:hAnsi="Times New Roman"/>
             <w:noProof/>
             <w:webHidden/>
           </w:rPr>
@@ -2001,12 +2147,14 @@
         </w:r>
         <w:r>
           <w:rPr>
+            <w:rFonts w:ascii="Times New Roman" w:hAnsi="Times New Roman"/>
             <w:noProof/>
             <w:webHidden/>
           </w:rPr>
         </w:r>
         <w:r>
           <w:rPr>
+            <w:rFonts w:ascii="Times New Roman" w:hAnsi="Times New Roman"/>
             <w:noProof/>
             <w:webHidden/>
           </w:rPr>
@@ -2014,6 +2162,7 @@
         </w:r>
         <w:r>
           <w:rPr>
+            <w:rFonts w:ascii="Times New Roman" w:hAnsi="Times New Roman"/>
             <w:noProof/>
             <w:webHidden/>
           </w:rPr>
@@ -2021,6 +2170,7 @@
         </w:r>
         <w:r>
           <w:rPr>
+            <w:rFonts w:ascii="Times New Roman" w:hAnsi="Times New Roman"/>
             <w:noProof/>
             <w:webHidden/>
           </w:rPr>
@@ -2036,7 +2186,7 @@
           <w:tab w:val="right" w:leader="dot" w:pos="9350"/>
         </w:tabs>
         <w:rPr>
-          <w:rFonts w:cstheme="minorBidi"/>
+          <w:rFonts w:ascii="Times New Roman" w:hAnsi="Times New Roman"/>
           <w:noProof/>
           <w:lang w:val="en-SG" w:eastAsia="zh-CN"/>
         </w:rPr>
@@ -2052,7 +2202,7 @@
         </w:r>
         <w:r>
           <w:rPr>
-            <w:rFonts w:cstheme="minorBidi"/>
+            <w:rFonts w:ascii="Times New Roman" w:hAnsi="Times New Roman"/>
             <w:noProof/>
             <w:lang w:val="en-SG" w:eastAsia="zh-CN"/>
           </w:rPr>
@@ -2068,6 +2218,7 @@
         </w:r>
         <w:r>
           <w:rPr>
+            <w:rFonts w:ascii="Times New Roman" w:hAnsi="Times New Roman"/>
             <w:noProof/>
             <w:webHidden/>
           </w:rPr>
@@ -2075,6 +2226,7 @@
         </w:r>
         <w:r>
           <w:rPr>
+            <w:rFonts w:ascii="Times New Roman" w:hAnsi="Times New Roman"/>
             <w:noProof/>
             <w:webHidden/>
           </w:rPr>
@@ -2082,6 +2234,7 @@
         </w:r>
         <w:r>
           <w:rPr>
+            <w:rFonts w:ascii="Times New Roman" w:hAnsi="Times New Roman"/>
             <w:noProof/>
             <w:webHidden/>
           </w:rPr>
@@ -2089,12 +2242,14 @@
         </w:r>
         <w:r>
           <w:rPr>
+            <w:rFonts w:ascii="Times New Roman" w:hAnsi="Times New Roman"/>
             <w:noProof/>
             <w:webHidden/>
           </w:rPr>
         </w:r>
         <w:r>
           <w:rPr>
+            <w:rFonts w:ascii="Times New Roman" w:hAnsi="Times New Roman"/>
             <w:noProof/>
             <w:webHidden/>
           </w:rPr>
@@ -2102,6 +2257,7 @@
         </w:r>
         <w:r>
           <w:rPr>
+            <w:rFonts w:ascii="Times New Roman" w:hAnsi="Times New Roman"/>
             <w:noProof/>
             <w:webHidden/>
           </w:rPr>
@@ -2109,6 +2265,7 @@
         </w:r>
         <w:r>
           <w:rPr>
+            <w:rFonts w:ascii="Times New Roman" w:hAnsi="Times New Roman"/>
             <w:noProof/>
             <w:webHidden/>
           </w:rPr>
@@ -2124,7 +2281,7 @@
           <w:tab w:val="right" w:leader="dot" w:pos="9350"/>
         </w:tabs>
         <w:rPr>
-          <w:rFonts w:cstheme="minorBidi"/>
+          <w:rFonts w:ascii="Times New Roman" w:hAnsi="Times New Roman"/>
           <w:noProof/>
           <w:lang w:val="en-SG" w:eastAsia="zh-CN"/>
         </w:rPr>
@@ -2140,7 +2297,7 @@
         </w:r>
         <w:r>
           <w:rPr>
-            <w:rFonts w:cstheme="minorBidi"/>
+            <w:rFonts w:ascii="Times New Roman" w:hAnsi="Times New Roman"/>
             <w:noProof/>
             <w:lang w:val="en-SG" w:eastAsia="zh-CN"/>
           </w:rPr>
@@ -2156,6 +2313,7 @@
         </w:r>
         <w:r>
           <w:rPr>
+            <w:rFonts w:ascii="Times New Roman" w:hAnsi="Times New Roman"/>
             <w:noProof/>
             <w:webHidden/>
           </w:rPr>
@@ -2163,6 +2321,7 @@
         </w:r>
         <w:r>
           <w:rPr>
+            <w:rFonts w:ascii="Times New Roman" w:hAnsi="Times New Roman"/>
             <w:noProof/>
             <w:webHidden/>
           </w:rPr>
@@ -2170,6 +2329,7 @@
         </w:r>
         <w:r>
           <w:rPr>
+            <w:rFonts w:ascii="Times New Roman" w:hAnsi="Times New Roman"/>
             <w:noProof/>
             <w:webHidden/>
           </w:rPr>
@@ -2177,12 +2337,14 @@
         </w:r>
         <w:r>
           <w:rPr>
+            <w:rFonts w:ascii="Times New Roman" w:hAnsi="Times New Roman"/>
             <w:noProof/>
             <w:webHidden/>
           </w:rPr>
         </w:r>
         <w:r>
           <w:rPr>
+            <w:rFonts w:ascii="Times New Roman" w:hAnsi="Times New Roman"/>
             <w:noProof/>
             <w:webHidden/>
           </w:rPr>
@@ -2190,6 +2352,7 @@
         </w:r>
         <w:r>
           <w:rPr>
+            <w:rFonts w:ascii="Times New Roman" w:hAnsi="Times New Roman"/>
             <w:noProof/>
             <w:webHidden/>
           </w:rPr>
@@ -2197,6 +2360,7 @@
         </w:r>
         <w:r>
           <w:rPr>
+            <w:rFonts w:ascii="Times New Roman" w:hAnsi="Times New Roman"/>
             <w:noProof/>
             <w:webHidden/>
           </w:rPr>
@@ -2212,7 +2376,7 @@
           <w:tab w:val="right" w:leader="dot" w:pos="9350"/>
         </w:tabs>
         <w:rPr>
-          <w:rFonts w:cstheme="minorBidi"/>
+          <w:rFonts w:ascii="Times New Roman" w:hAnsi="Times New Roman"/>
           <w:noProof/>
           <w:lang w:val="en-SG" w:eastAsia="zh-CN"/>
         </w:rPr>
@@ -2228,7 +2392,7 @@
         </w:r>
         <w:r>
           <w:rPr>
-            <w:rFonts w:cstheme="minorBidi"/>
+            <w:rFonts w:ascii="Times New Roman" w:hAnsi="Times New Roman"/>
             <w:noProof/>
             <w:lang w:val="en-SG" w:eastAsia="zh-CN"/>
           </w:rPr>
@@ -2244,6 +2408,7 @@
         </w:r>
         <w:r>
           <w:rPr>
+            <w:rFonts w:ascii="Times New Roman" w:hAnsi="Times New Roman"/>
             <w:noProof/>
             <w:webHidden/>
           </w:rPr>
@@ -2251,6 +2416,7 @@
         </w:r>
         <w:r>
           <w:rPr>
+            <w:rFonts w:ascii="Times New Roman" w:hAnsi="Times New Roman"/>
             <w:noProof/>
             <w:webHidden/>
           </w:rPr>
@@ -2258,6 +2424,7 @@
         </w:r>
         <w:r>
           <w:rPr>
+            <w:rFonts w:ascii="Times New Roman" w:hAnsi="Times New Roman"/>
             <w:noProof/>
             <w:webHidden/>
           </w:rPr>
@@ -2265,12 +2432,14 @@
         </w:r>
         <w:r>
           <w:rPr>
+            <w:rFonts w:ascii="Times New Roman" w:hAnsi="Times New Roman"/>
             <w:noProof/>
             <w:webHidden/>
           </w:rPr>
         </w:r>
         <w:r>
           <w:rPr>
+            <w:rFonts w:ascii="Times New Roman" w:hAnsi="Times New Roman"/>
             <w:noProof/>
             <w:webHidden/>
           </w:rPr>
@@ -2278,6 +2447,7 @@
         </w:r>
         <w:r>
           <w:rPr>
+            <w:rFonts w:ascii="Times New Roman" w:hAnsi="Times New Roman"/>
             <w:noProof/>
             <w:webHidden/>
           </w:rPr>
@@ -2285,6 +2455,7 @@
         </w:r>
         <w:r>
           <w:rPr>
+            <w:rFonts w:ascii="Times New Roman" w:hAnsi="Times New Roman"/>
             <w:noProof/>
             <w:webHidden/>
           </w:rPr>
@@ -2628,9 +2799,7 @@
         </w:rPr>
         <w:t>System</w:t>
       </w:r>
-      <w:bookmarkStart w:id="3" w:name="_GoBack"/>
       <w:bookmarkEnd w:id="2"/>
-      <w:bookmarkEnd w:id="3"/>
     </w:p>
     <w:p>
       <w:pPr>
@@ -2869,7 +3038,7 @@
           <w:sz w:val="40"/>
         </w:rPr>
       </w:pPr>
-      <w:bookmarkStart w:id="4" w:name="_Toc24751126"/>
+      <w:bookmarkStart w:id="3" w:name="_Toc24751126"/>
       <w:r>
         <w:rPr>
           <w:rFonts w:ascii="Times New Roman" w:hAnsi="Times New Roman" w:cs="Times New Roman"/>
@@ -2878,107 +3047,107 @@
         </w:rPr>
         <w:lastRenderedPageBreak/>
         <w:t>Project Scope</w:t>
+      </w:r>
+      <w:bookmarkEnd w:id="3"/>
+    </w:p>
+    <w:p>
+      <w:pPr>
+        <w:rPr>
+          <w:rFonts w:ascii="Times New Roman" w:hAnsi="Times New Roman" w:cs="Times New Roman"/>
+        </w:rPr>
+      </w:pPr>
+      <w:r>
+        <w:rPr>
+          <w:rFonts w:ascii="Times New Roman" w:hAnsi="Times New Roman" w:cs="Times New Roman"/>
+        </w:rPr>
+        <w:br/>
+        <w:t xml:space="preserve">Analysis of MCR’s needs have led to the creation of three systems to handle their requirements. They are the </w:t>
+      </w:r>
+      <w:r>
+        <w:rPr>
+          <w:rFonts w:ascii="Times New Roman" w:hAnsi="Times New Roman" w:cs="Times New Roman"/>
+          <w:i/>
+        </w:rPr>
+        <w:t>CaRMS Management System</w:t>
+      </w:r>
+      <w:r>
+        <w:rPr>
+          <w:rFonts w:ascii="Times New Roman" w:hAnsi="Times New Roman" w:cs="Times New Roman"/>
+        </w:rPr>
+        <w:t xml:space="preserve">, </w:t>
+      </w:r>
+      <w:r>
+        <w:rPr>
+          <w:rFonts w:ascii="Times New Roman" w:hAnsi="Times New Roman" w:cs="Times New Roman"/>
+          <w:i/>
+        </w:rPr>
+        <w:t>CaRMS Reservation System</w:t>
+      </w:r>
+      <w:r>
+        <w:rPr>
+          <w:rFonts w:ascii="Times New Roman" w:hAnsi="Times New Roman" w:cs="Times New Roman"/>
+        </w:rPr>
+        <w:t xml:space="preserve"> and </w:t>
+      </w:r>
+      <w:r>
+        <w:rPr>
+          <w:rFonts w:ascii="Times New Roman" w:hAnsi="Times New Roman" w:cs="Times New Roman"/>
+          <w:i/>
+        </w:rPr>
+        <w:t>Holiday Reservation System</w:t>
+      </w:r>
+      <w:r>
+        <w:rPr>
+          <w:rFonts w:ascii="Times New Roman" w:hAnsi="Times New Roman" w:cs="Times New Roman"/>
+        </w:rPr>
+        <w:t xml:space="preserve">. </w:t>
+      </w:r>
+      <w:r>
+        <w:rPr>
+          <w:rFonts w:ascii="Times New Roman" w:hAnsi="Times New Roman" w:cs="Times New Roman"/>
+        </w:rPr>
+        <w:br/>
+      </w:r>
+    </w:p>
+    <w:p>
+      <w:pPr>
+        <w:pStyle w:val="Heading2"/>
+        <w:ind w:left="432"/>
+        <w:rPr>
+          <w:rFonts w:ascii="Times New Roman" w:hAnsi="Times New Roman" w:cs="Times New Roman"/>
+        </w:rPr>
+      </w:pPr>
+      <w:bookmarkStart w:id="4" w:name="_Toc24751127"/>
+      <w:r>
+        <w:rPr>
+          <w:rFonts w:ascii="Times New Roman" w:hAnsi="Times New Roman" w:cs="Times New Roman"/>
+        </w:rPr>
+        <w:t xml:space="preserve">Subsystem/Modules in </w:t>
+      </w:r>
+      <w:r>
+        <w:rPr>
+          <w:rFonts w:ascii="Times New Roman" w:hAnsi="Times New Roman" w:cs="Times New Roman"/>
+        </w:rPr>
+        <w:t>CaRMS</w:t>
       </w:r>
       <w:bookmarkEnd w:id="4"/>
     </w:p>
     <w:p>
       <w:pPr>
-        <w:rPr>
-          <w:rFonts w:ascii="Times New Roman" w:hAnsi="Times New Roman" w:cs="Times New Roman"/>
-        </w:rPr>
-      </w:pPr>
-      <w:r>
-        <w:rPr>
-          <w:rFonts w:ascii="Times New Roman" w:hAnsi="Times New Roman" w:cs="Times New Roman"/>
-        </w:rPr>
-        <w:br/>
-        <w:t xml:space="preserve">Analysis of MCR’s needs have led to the creation of three systems to handle their requirements. They are the </w:t>
-      </w:r>
-      <w:r>
-        <w:rPr>
-          <w:rFonts w:ascii="Times New Roman" w:hAnsi="Times New Roman" w:cs="Times New Roman"/>
-          <w:i/>
-        </w:rPr>
-        <w:t>CaRMS Management System</w:t>
-      </w:r>
-      <w:r>
-        <w:rPr>
-          <w:rFonts w:ascii="Times New Roman" w:hAnsi="Times New Roman" w:cs="Times New Roman"/>
-        </w:rPr>
-        <w:t xml:space="preserve">, </w:t>
-      </w:r>
-      <w:r>
-        <w:rPr>
-          <w:rFonts w:ascii="Times New Roman" w:hAnsi="Times New Roman" w:cs="Times New Roman"/>
-          <w:i/>
-        </w:rPr>
-        <w:t>CaRMS Reservation System</w:t>
-      </w:r>
-      <w:r>
-        <w:rPr>
-          <w:rFonts w:ascii="Times New Roman" w:hAnsi="Times New Roman" w:cs="Times New Roman"/>
-        </w:rPr>
-        <w:t xml:space="preserve"> and </w:t>
-      </w:r>
-      <w:r>
-        <w:rPr>
-          <w:rFonts w:ascii="Times New Roman" w:hAnsi="Times New Roman" w:cs="Times New Roman"/>
-          <w:i/>
-        </w:rPr>
-        <w:t>Holiday Reservation System</w:t>
-      </w:r>
-      <w:r>
-        <w:rPr>
-          <w:rFonts w:ascii="Times New Roman" w:hAnsi="Times New Roman" w:cs="Times New Roman"/>
-        </w:rPr>
-        <w:t xml:space="preserve">. </w:t>
-      </w:r>
-      <w:r>
-        <w:rPr>
-          <w:rFonts w:ascii="Times New Roman" w:hAnsi="Times New Roman" w:cs="Times New Roman"/>
-        </w:rPr>
-        <w:br/>
-      </w:r>
-    </w:p>
-    <w:p>
-      <w:pPr>
-        <w:pStyle w:val="Heading2"/>
-        <w:ind w:left="432"/>
-        <w:rPr>
-          <w:rFonts w:ascii="Times New Roman" w:hAnsi="Times New Roman" w:cs="Times New Roman"/>
-        </w:rPr>
-      </w:pPr>
-      <w:bookmarkStart w:id="5" w:name="_Toc24751127"/>
-      <w:r>
-        <w:rPr>
-          <w:rFonts w:ascii="Times New Roman" w:hAnsi="Times New Roman" w:cs="Times New Roman"/>
-        </w:rPr>
-        <w:t xml:space="preserve">Subsystem/Modules in </w:t>
-      </w:r>
-      <w:r>
-        <w:rPr>
-          <w:rFonts w:ascii="Times New Roman" w:hAnsi="Times New Roman" w:cs="Times New Roman"/>
-        </w:rPr>
-        <w:t>CaRMS</w:t>
-      </w:r>
-      <w:bookmarkEnd w:id="5"/>
-    </w:p>
-    <w:p>
-      <w:pPr>
         <w:pStyle w:val="Heading3"/>
         <w:ind w:left="504"/>
         <w:rPr>
           <w:rFonts w:ascii="Times New Roman" w:hAnsi="Times New Roman" w:cs="Times New Roman"/>
         </w:rPr>
       </w:pPr>
-      <w:bookmarkStart w:id="6" w:name="_Toc24751128"/>
+      <w:bookmarkStart w:id="5" w:name="_Toc24751128"/>
       <w:r>
         <w:rPr>
           <w:rFonts w:ascii="Times New Roman" w:hAnsi="Times New Roman" w:cs="Times New Roman"/>
           <w:noProof/>
         </w:rPr>
         <w:drawing>
-          <wp:anchor distT="0" distB="0" distL="114300" distR="114300" simplePos="0" relativeHeight="251677184" behindDoc="0" locked="0" layoutInCell="1" allowOverlap="1" wp14:anchorId="5841D036" wp14:editId="215C183E">
+          <wp:anchor distT="0" distB="0" distL="114300" distR="114300" simplePos="0" relativeHeight="251678720" behindDoc="0" locked="0" layoutInCell="1" allowOverlap="1" wp14:anchorId="5841D036" wp14:editId="215C183E">
             <wp:simplePos x="0" y="0"/>
             <wp:positionH relativeFrom="margin">
               <wp:posOffset>2846705</wp:posOffset>
@@ -3044,7 +3213,7 @@
         </w:rPr>
         <w:t>CaRMS Management System</w:t>
       </w:r>
-      <w:bookmarkEnd w:id="6"/>
+      <w:bookmarkEnd w:id="5"/>
     </w:p>
     <w:p>
       <w:pPr>
@@ -3052,13 +3221,14 @@
           <w:rFonts w:ascii="Times New Roman" w:hAnsi="Times New Roman" w:cs="Times New Roman"/>
         </w:rPr>
       </w:pPr>
+      <w:bookmarkStart w:id="6" w:name="_GoBack"/>
       <w:r>
         <w:rPr>
           <w:rFonts w:ascii="Times New Roman" w:hAnsi="Times New Roman" w:cs="Times New Roman"/>
           <w:noProof/>
         </w:rPr>
         <w:drawing>
-          <wp:anchor distT="0" distB="0" distL="114300" distR="114300" simplePos="0" relativeHeight="251666944" behindDoc="0" locked="0" layoutInCell="1" allowOverlap="1" wp14:anchorId="737FAF99" wp14:editId="65B4CB8E">
+          <wp:anchor distT="0" distB="0" distL="114300" distR="114300" simplePos="0" relativeHeight="251667456" behindDoc="0" locked="0" layoutInCell="1" allowOverlap="1" wp14:anchorId="737FAF99" wp14:editId="65B4CB8E">
             <wp:simplePos x="0" y="0"/>
             <wp:positionH relativeFrom="margin">
               <wp:posOffset>-742315</wp:posOffset>
@@ -3118,6 +3288,7 @@
           </wp:anchor>
         </w:drawing>
       </w:r>
+      <w:bookmarkEnd w:id="6"/>
       <w:r>
         <w:rPr>
           <w:rFonts w:ascii="Times New Roman" w:hAnsi="Times New Roman" w:cs="Times New Roman"/>
@@ -3594,6 +3765,11 @@
       </w:pPr>
     </w:p>
     <w:p>
+      <w:pPr>
+        <w:rPr>
+          <w:rFonts w:ascii="Times New Roman" w:hAnsi="Times New Roman" w:cs="Times New Roman"/>
+        </w:rPr>
+      </w:pPr>
       <w:r>
         <w:rPr>
           <w:rFonts w:ascii="Times New Roman" w:hAnsi="Times New Roman" w:cs="Times New Roman"/>
@@ -3628,26 +3804,44 @@
         </w:pict>
       </w:r>
       <w:r>
+        <w:rPr>
+          <w:rFonts w:ascii="Times New Roman" w:hAnsi="Times New Roman" w:cs="Times New Roman"/>
+        </w:rPr>
         <w:br/>
         <w:t>The Holiday Reservation Client is responsible for handling</w:t>
       </w:r>
       <w:r>
+        <w:rPr>
+          <w:rFonts w:ascii="Times New Roman" w:hAnsi="Times New Roman" w:cs="Times New Roman"/>
+        </w:rPr>
         <w:t xml:space="preserve"> all reservations made through </w:t>
       </w:r>
       <w:proofErr w:type="spellStart"/>
       <w:r>
+        <w:rPr>
+          <w:rFonts w:ascii="Times New Roman" w:hAnsi="Times New Roman" w:cs="Times New Roman"/>
+        </w:rPr>
         <w:t>Holiday.com’s</w:t>
       </w:r>
       <w:proofErr w:type="spellEnd"/>
       <w:r>
+        <w:rPr>
+          <w:rFonts w:ascii="Times New Roman" w:hAnsi="Times New Roman" w:cs="Times New Roman"/>
+        </w:rPr>
         <w:t xml:space="preserve"> website. The system is managed by </w:t>
       </w:r>
       <w:proofErr w:type="spellStart"/>
       <w:r>
+        <w:rPr>
+          <w:rFonts w:ascii="Times New Roman" w:hAnsi="Times New Roman" w:cs="Times New Roman"/>
+        </w:rPr>
         <w:t>Holiday.com’s</w:t>
       </w:r>
       <w:proofErr w:type="spellEnd"/>
       <w:r>
+        <w:rPr>
+          <w:rFonts w:ascii="Times New Roman" w:hAnsi="Times New Roman" w:cs="Times New Roman"/>
+        </w:rPr>
         <w:t xml:space="preserve"> reservation manager, who is an employee of Holiday.com and is able to login, search for cars, make a reservation, cancel a reservation, view any reservation record details and to view all past partner reservations.</w:t>
       </w:r>
     </w:p>
@@ -3658,14 +3852,23 @@
         </w:rPr>
       </w:pPr>
       <w:r>
+        <w:rPr>
+          <w:rFonts w:ascii="Times New Roman" w:hAnsi="Times New Roman" w:cs="Times New Roman"/>
+        </w:rPr>
         <w:t xml:space="preserve">Any customer that wishes to rent a car as part of </w:t>
       </w:r>
       <w:proofErr w:type="spellStart"/>
       <w:r>
+        <w:rPr>
+          <w:rFonts w:ascii="Times New Roman" w:hAnsi="Times New Roman" w:cs="Times New Roman"/>
+        </w:rPr>
         <w:t>Holiday.com’s</w:t>
       </w:r>
       <w:proofErr w:type="spellEnd"/>
       <w:r>
+        <w:rPr>
+          <w:rFonts w:ascii="Times New Roman" w:hAnsi="Times New Roman" w:cs="Times New Roman"/>
+        </w:rPr>
         <w:t xml:space="preserve"> holiday packages may do so through this system.</w:t>
       </w:r>
     </w:p>
@@ -4206,22 +4409,45 @@
       <w:bookmarkEnd w:id="14"/>
     </w:p>
     <w:p>
-      <w:r>
+      <w:pPr>
+        <w:rPr>
+          <w:rFonts w:ascii="Times New Roman" w:hAnsi="Times New Roman" w:cs="Times New Roman"/>
+        </w:rPr>
+      </w:pPr>
+      <w:r>
+        <w:rPr>
+          <w:rFonts w:ascii="Times New Roman" w:hAnsi="Times New Roman" w:cs="Times New Roman"/>
+        </w:rPr>
         <w:br/>
       </w:r>
       <w:r>
+        <w:rPr>
+          <w:rFonts w:ascii="Times New Roman" w:hAnsi="Times New Roman" w:cs="Times New Roman"/>
+        </w:rPr>
         <w:t xml:space="preserve">put </w:t>
       </w:r>
       <w:proofErr w:type="spellStart"/>
       <w:r>
+        <w:rPr>
+          <w:rFonts w:ascii="Times New Roman" w:hAnsi="Times New Roman" w:cs="Times New Roman"/>
+        </w:rPr>
         <w:t>er</w:t>
       </w:r>
       <w:proofErr w:type="spellEnd"/>
       <w:r>
+        <w:rPr>
+          <w:rFonts w:ascii="Times New Roman" w:hAnsi="Times New Roman" w:cs="Times New Roman"/>
+        </w:rPr>
         <w:t xml:space="preserve"> relationship model?</w:t>
       </w:r>
     </w:p>
-    <w:p/>
+    <w:p>
+      <w:pPr>
+        <w:rPr>
+          <w:rFonts w:ascii="Times New Roman" w:hAnsi="Times New Roman" w:cs="Times New Roman"/>
+        </w:rPr>
+      </w:pPr>
+    </w:p>
     <w:p>
       <w:pPr>
         <w:pStyle w:val="Heading1"/>
@@ -4244,10 +4470,21 @@
       <w:bookmarkEnd w:id="15"/>
     </w:p>
     <w:p>
-      <w:r>
+      <w:pPr>
+        <w:rPr>
+          <w:rFonts w:ascii="Times New Roman" w:hAnsi="Times New Roman" w:cs="Times New Roman"/>
+        </w:rPr>
+      </w:pPr>
+      <w:r>
+        <w:rPr>
+          <w:rFonts w:ascii="Times New Roman" w:hAnsi="Times New Roman" w:cs="Times New Roman"/>
+        </w:rPr>
         <w:br/>
       </w:r>
       <w:r>
+        <w:rPr>
+          <w:rFonts w:ascii="Times New Roman" w:hAnsi="Times New Roman" w:cs="Times New Roman"/>
+        </w:rPr>
         <w:t>put the database schema</w:t>
       </w:r>
     </w:p>
@@ -17746,7 +17983,7 @@
 </file>
 
 <file path=customXml/itemProps1.xml><?xml version="1.0" encoding="utf-8"?>
-<ds:datastoreItem xmlns:ds="http://schemas.openxmlformats.org/officeDocument/2006/customXml" ds:itemID="{826BABCE-00EC-448A-BF67-88754D9756A0}">
+<ds:datastoreItem xmlns:ds="http://schemas.openxmlformats.org/officeDocument/2006/customXml" ds:itemID="{C4A7E863-6F32-455C-9C50-A81C647B7CD0}">
   <ds:schemaRefs>
     <ds:schemaRef ds:uri="http://schemas.openxmlformats.org/officeDocument/2006/bibliography"/>
   </ds:schemaRefs>

</xml_diff>

<commit_message>
writeup and remvoed rental day
</commit_message>
<xml_diff>
--- a/Write-up.docx
+++ b/Write-up.docx
@@ -2436,9 +2436,7 @@
         </w:rPr>
         <w:t>Executive Summary</w:t>
       </w:r>
-      <w:bookmarkStart w:id="1" w:name="_GoBack"/>
       <w:bookmarkEnd w:id="0"/>
-      <w:bookmarkEnd w:id="1"/>
     </w:p>
     <w:p>
       <w:pPr>
@@ -2448,14 +2446,14 @@
           <w:rFonts w:ascii="Times New Roman" w:hAnsi="Times New Roman" w:cs="Times New Roman"/>
         </w:rPr>
       </w:pPr>
-      <w:bookmarkStart w:id="2" w:name="_Toc24730253"/>
+      <w:bookmarkStart w:id="1" w:name="_Toc24730253"/>
       <w:r>
         <w:rPr>
           <w:rFonts w:ascii="Times New Roman" w:hAnsi="Times New Roman" w:cs="Times New Roman"/>
         </w:rPr>
         <w:t>Components in solution</w:t>
       </w:r>
-      <w:bookmarkEnd w:id="2"/>
+      <w:bookmarkEnd w:id="1"/>
     </w:p>
     <w:p>
       <w:pPr>
@@ -2465,14 +2463,14 @@
           <w:rFonts w:ascii="Times New Roman" w:hAnsi="Times New Roman" w:cs="Times New Roman"/>
         </w:rPr>
       </w:pPr>
-      <w:bookmarkStart w:id="3" w:name="_Toc24730254"/>
+      <w:bookmarkStart w:id="2" w:name="_Toc24730254"/>
       <w:r>
         <w:rPr>
           <w:rFonts w:ascii="Times New Roman" w:hAnsi="Times New Roman" w:cs="Times New Roman"/>
         </w:rPr>
         <w:t>Benefits of solution</w:t>
       </w:r>
-      <w:bookmarkEnd w:id="3"/>
+      <w:bookmarkEnd w:id="2"/>
     </w:p>
     <w:p>
       <w:pPr>
@@ -2482,14 +2480,14 @@
           <w:rFonts w:ascii="Times New Roman" w:hAnsi="Times New Roman" w:cs="Times New Roman"/>
         </w:rPr>
       </w:pPr>
-      <w:bookmarkStart w:id="4" w:name="_Toc24730255"/>
+      <w:bookmarkStart w:id="3" w:name="_Toc24730255"/>
       <w:r>
         <w:rPr>
           <w:rFonts w:ascii="Times New Roman" w:hAnsi="Times New Roman" w:cs="Times New Roman"/>
         </w:rPr>
         <w:t>Process taken</w:t>
       </w:r>
-      <w:bookmarkEnd w:id="4"/>
+      <w:bookmarkEnd w:id="3"/>
     </w:p>
     <w:p>
       <w:pPr>
@@ -2530,7 +2528,7 @@
         <w:lastRenderedPageBreak/>
         <w:t xml:space="preserve"> </w:t>
       </w:r>
-      <w:bookmarkStart w:id="5" w:name="_Toc24730256"/>
+      <w:bookmarkStart w:id="4" w:name="_Toc24730256"/>
       <w:r>
         <w:rPr>
           <w:rFonts w:ascii="Times New Roman" w:hAnsi="Times New Roman" w:cs="Times New Roman"/>
@@ -2539,7 +2537,7 @@
         </w:rPr>
         <w:t>Introduction</w:t>
       </w:r>
-      <w:bookmarkEnd w:id="5"/>
+      <w:bookmarkEnd w:id="4"/>
     </w:p>
     <w:p>
       <w:pPr>
@@ -2549,14 +2547,14 @@
           <w:rFonts w:ascii="Times New Roman" w:hAnsi="Times New Roman" w:cs="Times New Roman"/>
         </w:rPr>
       </w:pPr>
-      <w:bookmarkStart w:id="6" w:name="_Toc24730257"/>
+      <w:bookmarkStart w:id="5" w:name="_Toc24730257"/>
       <w:r>
         <w:rPr>
           <w:rFonts w:ascii="Times New Roman" w:hAnsi="Times New Roman" w:cs="Times New Roman"/>
         </w:rPr>
         <w:t>Project Scope</w:t>
       </w:r>
-      <w:bookmarkEnd w:id="6"/>
+      <w:bookmarkEnd w:id="5"/>
     </w:p>
     <w:p>
       <w:pPr>
@@ -2566,14 +2564,14 @@
           <w:rFonts w:ascii="Times New Roman" w:hAnsi="Times New Roman" w:cs="Times New Roman"/>
         </w:rPr>
       </w:pPr>
-      <w:bookmarkStart w:id="7" w:name="_Toc24730258"/>
+      <w:bookmarkStart w:id="6" w:name="_Toc24730258"/>
       <w:r>
         <w:rPr>
           <w:rFonts w:ascii="Times New Roman" w:hAnsi="Times New Roman" w:cs="Times New Roman"/>
         </w:rPr>
         <w:t>Subsystem/Modules in Solution</w:t>
       </w:r>
-      <w:bookmarkEnd w:id="7"/>
+      <w:bookmarkEnd w:id="6"/>
     </w:p>
     <w:p>
       <w:pPr>
@@ -2583,7 +2581,7 @@
           <w:rFonts w:ascii="Times New Roman" w:hAnsi="Times New Roman" w:cs="Times New Roman"/>
         </w:rPr>
       </w:pPr>
-      <w:bookmarkStart w:id="8" w:name="_Toc24730259"/>
+      <w:bookmarkStart w:id="7" w:name="_Toc24730259"/>
       <w:proofErr w:type="spellStart"/>
       <w:r>
         <w:rPr>
@@ -2598,7 +2596,7 @@
         </w:rPr>
         <w:t xml:space="preserve"> Management System</w:t>
       </w:r>
-      <w:bookmarkEnd w:id="8"/>
+      <w:bookmarkEnd w:id="7"/>
     </w:p>
     <w:p>
       <w:pPr>
@@ -2608,7 +2606,7 @@
           <w:rFonts w:ascii="Times New Roman" w:hAnsi="Times New Roman" w:cs="Times New Roman"/>
         </w:rPr>
       </w:pPr>
-      <w:bookmarkStart w:id="9" w:name="_Toc24730260"/>
+      <w:bookmarkStart w:id="8" w:name="_Toc24730260"/>
       <w:proofErr w:type="spellStart"/>
       <w:r>
         <w:rPr>
@@ -2623,7 +2621,7 @@
         </w:rPr>
         <w:t xml:space="preserve"> Reservation System</w:t>
       </w:r>
-      <w:bookmarkEnd w:id="9"/>
+      <w:bookmarkEnd w:id="8"/>
     </w:p>
     <w:p>
       <w:pPr>
@@ -2633,14 +2631,14 @@
           <w:rFonts w:ascii="Times New Roman" w:hAnsi="Times New Roman" w:cs="Times New Roman"/>
         </w:rPr>
       </w:pPr>
-      <w:bookmarkStart w:id="10" w:name="_Toc24730261"/>
+      <w:bookmarkStart w:id="9" w:name="_Toc24730261"/>
       <w:r>
         <w:rPr>
           <w:rFonts w:ascii="Times New Roman" w:hAnsi="Times New Roman" w:cs="Times New Roman"/>
         </w:rPr>
         <w:t>Holiday Reservation System</w:t>
       </w:r>
-      <w:bookmarkEnd w:id="10"/>
+      <w:bookmarkEnd w:id="9"/>
     </w:p>
     <w:p>
       <w:pPr>
@@ -2681,7 +2679,7 @@
         <w:lastRenderedPageBreak/>
         <w:t xml:space="preserve"> </w:t>
       </w:r>
-      <w:bookmarkStart w:id="11" w:name="_Toc24730262"/>
+      <w:bookmarkStart w:id="10" w:name="_Toc24730262"/>
       <w:r>
         <w:rPr>
           <w:rFonts w:ascii="Times New Roman" w:hAnsi="Times New Roman" w:cs="Times New Roman"/>
@@ -2690,7 +2688,7 @@
         </w:rPr>
         <w:t>High-level Systems Architecture</w:t>
       </w:r>
-      <w:bookmarkEnd w:id="11"/>
+      <w:bookmarkEnd w:id="10"/>
     </w:p>
     <w:p>
       <w:pPr>
@@ -2704,14 +2702,69 @@
           <w:rFonts w:ascii="Times New Roman" w:hAnsi="Times New Roman" w:cs="Times New Roman"/>
         </w:rPr>
       </w:pPr>
-      <w:bookmarkStart w:id="12" w:name="_Toc24730263"/>
+      <w:bookmarkStart w:id="11" w:name="_Toc24730263"/>
       <w:r>
         <w:rPr>
           <w:rFonts w:ascii="Times New Roman" w:hAnsi="Times New Roman" w:cs="Times New Roman"/>
         </w:rPr>
         <w:t>Logical Data Model</w:t>
       </w:r>
-      <w:bookmarkEnd w:id="12"/>
+      <w:bookmarkEnd w:id="11"/>
+    </w:p>
+    <w:p>
+      <w:r>
+        <w:rPr>
+          <w:noProof/>
+        </w:rPr>
+        <w:drawing>
+          <wp:inline distT="0" distB="0" distL="0" distR="0" wp14:anchorId="202380F4" wp14:editId="6E1BC35B">
+            <wp:extent cx="5943600" cy="5334000"/>
+            <wp:effectExtent l="0" t="0" r="0" b="0"/>
+            <wp:docPr id="3" name="Picture 3"/>
+            <wp:cNvGraphicFramePr>
+              <a:graphicFrameLocks xmlns:a="http://schemas.openxmlformats.org/drawingml/2006/main" noChangeAspect="1"/>
+            </wp:cNvGraphicFramePr>
+            <a:graphic xmlns:a="http://schemas.openxmlformats.org/drawingml/2006/main">
+              <a:graphicData uri="http://schemas.openxmlformats.org/drawingml/2006/picture">
+                <pic:pic xmlns:pic="http://schemas.openxmlformats.org/drawingml/2006/picture">
+                  <pic:nvPicPr>
+                    <pic:cNvPr id="0" name="Picture 2"/>
+                    <pic:cNvPicPr>
+                      <a:picLocks noChangeAspect="1" noChangeArrowheads="1"/>
+                    </pic:cNvPicPr>
+                  </pic:nvPicPr>
+                  <pic:blipFill>
+                    <a:blip r:embed="rId9" cstate="print">
+                      <a:extLst>
+                        <a:ext uri="{28A0092B-C50C-407E-A947-70E740481C1C}">
+                          <a14:useLocalDpi xmlns:a14="http://schemas.microsoft.com/office/drawing/2010/main" val="0"/>
+                        </a:ext>
+                      </a:extLst>
+                    </a:blip>
+                    <a:srcRect/>
+                    <a:stretch>
+                      <a:fillRect/>
+                    </a:stretch>
+                  </pic:blipFill>
+                  <pic:spPr bwMode="auto">
+                    <a:xfrm>
+                      <a:off x="0" y="0"/>
+                      <a:ext cx="5943600" cy="5334000"/>
+                    </a:xfrm>
+                    <a:prstGeom prst="rect">
+                      <a:avLst/>
+                    </a:prstGeom>
+                    <a:noFill/>
+                    <a:ln>
+                      <a:noFill/>
+                    </a:ln>
+                  </pic:spPr>
+                </pic:pic>
+              </a:graphicData>
+            </a:graphic>
+          </wp:inline>
+        </w:drawing>
+      </w:r>
     </w:p>
     <w:p>
       <w:pPr>
@@ -2725,14 +2778,14 @@
           <w:rFonts w:ascii="Times New Roman" w:hAnsi="Times New Roman" w:cs="Times New Roman"/>
         </w:rPr>
       </w:pPr>
-      <w:bookmarkStart w:id="13" w:name="_Toc24730264"/>
+      <w:bookmarkStart w:id="12" w:name="_Toc24730264"/>
       <w:r>
         <w:rPr>
           <w:rFonts w:ascii="Times New Roman" w:hAnsi="Times New Roman" w:cs="Times New Roman"/>
         </w:rPr>
         <w:t>Physical Data Model</w:t>
       </w:r>
-      <w:bookmarkEnd w:id="13"/>
+      <w:bookmarkEnd w:id="12"/>
     </w:p>
     <w:p>
       <w:pPr>
@@ -2772,7 +2825,7 @@
         <w:lastRenderedPageBreak/>
         <w:t xml:space="preserve"> </w:t>
       </w:r>
-      <w:bookmarkStart w:id="14" w:name="_Toc24730265"/>
+      <w:bookmarkStart w:id="13" w:name="_Toc24730265"/>
       <w:r>
         <w:rPr>
           <w:rFonts w:ascii="Times New Roman" w:hAnsi="Times New Roman" w:cs="Times New Roman"/>
@@ -2781,7 +2834,7 @@
         </w:rPr>
         <w:t>Business Requirements Analysis</w:t>
       </w:r>
-      <w:bookmarkEnd w:id="14"/>
+      <w:bookmarkEnd w:id="13"/>
     </w:p>
     <w:p>
       <w:pPr>
@@ -2791,7 +2844,7 @@
           <w:rFonts w:ascii="Times New Roman" w:hAnsi="Times New Roman" w:cs="Times New Roman"/>
         </w:rPr>
       </w:pPr>
-      <w:bookmarkStart w:id="15" w:name="_Toc24730266"/>
+      <w:bookmarkStart w:id="14" w:name="_Toc24730266"/>
       <w:proofErr w:type="spellStart"/>
       <w:r>
         <w:rPr>
@@ -2806,7 +2859,7 @@
         </w:rPr>
         <w:t xml:space="preserve"> Management System</w:t>
       </w:r>
-      <w:bookmarkEnd w:id="15"/>
+      <w:bookmarkEnd w:id="14"/>
       <w:r>
         <w:rPr>
           <w:rFonts w:ascii="Times New Roman" w:hAnsi="Times New Roman" w:cs="Times New Roman"/>
@@ -2822,14 +2875,14 @@
           <w:rFonts w:ascii="Times New Roman" w:hAnsi="Times New Roman" w:cs="Times New Roman"/>
         </w:rPr>
       </w:pPr>
-      <w:bookmarkStart w:id="16" w:name="_Toc24730267"/>
+      <w:bookmarkStart w:id="15" w:name="_Toc24730267"/>
       <w:r>
         <w:rPr>
           <w:rFonts w:ascii="Times New Roman" w:hAnsi="Times New Roman" w:cs="Times New Roman"/>
         </w:rPr>
         <w:t>Rationale</w:t>
       </w:r>
-      <w:bookmarkEnd w:id="16"/>
+      <w:bookmarkEnd w:id="15"/>
     </w:p>
     <w:p>
       <w:pPr>
@@ -2839,14 +2892,14 @@
           <w:rFonts w:ascii="Times New Roman" w:hAnsi="Times New Roman" w:cs="Times New Roman"/>
         </w:rPr>
       </w:pPr>
-      <w:bookmarkStart w:id="17" w:name="_Toc24730268"/>
+      <w:bookmarkStart w:id="16" w:name="_Toc24730268"/>
       <w:r>
         <w:rPr>
           <w:rFonts w:ascii="Times New Roman" w:hAnsi="Times New Roman" w:cs="Times New Roman"/>
         </w:rPr>
         <w:t>Rules &amp; Assumptions</w:t>
       </w:r>
-      <w:bookmarkEnd w:id="17"/>
+      <w:bookmarkEnd w:id="16"/>
     </w:p>
     <w:p/>
     <w:tbl>
@@ -2857,7 +2910,6 @@
         <w:tblCellMar>
           <w:top w:w="51" w:type="dxa"/>
           <w:left w:w="94" w:type="dxa"/>
-          <w:bottom w:w="0" w:type="dxa"/>
           <w:right w:w="66" w:type="dxa"/>
         </w:tblCellMar>
         <w:tblLook w:val="04A0" w:firstRow="1" w:lastRow="0" w:firstColumn="1" w:lastColumn="0" w:noHBand="0" w:noVBand="1"/>
@@ -3663,6 +3715,12 @@
                 <w:rFonts w:ascii="Times New Roman" w:hAnsi="Times New Roman" w:cs="Times New Roman"/>
               </w:rPr>
             </w:pPr>
+            <w:r>
+              <w:rPr>
+                <w:rFonts w:ascii="Times New Roman" w:hAnsi="Times New Roman" w:cs="Times New Roman"/>
+              </w:rPr>
+              <w:t>Assumes that allocation is done at 2AM daily</w:t>
+            </w:r>
           </w:p>
         </w:tc>
       </w:tr>
@@ -3833,6 +3891,20 @@
           <w:p>
             <w:pPr>
               <w:spacing w:after="43" w:line="237" w:lineRule="auto"/>
+              <w:rPr>
+                <w:rFonts w:ascii="Times New Roman" w:hAnsi="Times New Roman" w:cs="Times New Roman"/>
+              </w:rPr>
+            </w:pPr>
+            <w:r>
+              <w:rPr>
+                <w:rFonts w:ascii="Times New Roman" w:hAnsi="Times New Roman" w:cs="Times New Roman"/>
+              </w:rPr>
+              <w:t>Assumes that transit can still be done outside of the outlet’s operating hours</w:t>
+            </w:r>
+          </w:p>
+          <w:p>
+            <w:pPr>
+              <w:spacing w:after="43" w:line="237" w:lineRule="auto"/>
               <w:ind w:left="14"/>
               <w:rPr>
                 <w:rFonts w:ascii="Times New Roman" w:hAnsi="Times New Roman" w:cs="Times New Roman"/>
@@ -4421,7 +4493,7 @@
           <w:rFonts w:ascii="Times New Roman" w:hAnsi="Times New Roman" w:cs="Times New Roman"/>
         </w:rPr>
       </w:pPr>
-      <w:bookmarkStart w:id="18" w:name="_Toc24730269"/>
+      <w:bookmarkStart w:id="17" w:name="_Toc24730269"/>
       <w:proofErr w:type="spellStart"/>
       <w:r>
         <w:rPr>
@@ -4437,7 +4509,7 @@
         </w:rPr>
         <w:t xml:space="preserve"> Reservation System</w:t>
       </w:r>
-      <w:bookmarkEnd w:id="18"/>
+      <w:bookmarkEnd w:id="17"/>
       <w:r>
         <w:rPr>
           <w:rFonts w:ascii="Times New Roman" w:hAnsi="Times New Roman" w:cs="Times New Roman"/>
@@ -4453,14 +4525,14 @@
           <w:rFonts w:ascii="Times New Roman" w:hAnsi="Times New Roman" w:cs="Times New Roman"/>
         </w:rPr>
       </w:pPr>
-      <w:bookmarkStart w:id="19" w:name="_Toc24730270"/>
+      <w:bookmarkStart w:id="18" w:name="_Toc24730270"/>
       <w:r>
         <w:rPr>
           <w:rFonts w:ascii="Times New Roman" w:hAnsi="Times New Roman" w:cs="Times New Roman"/>
         </w:rPr>
         <w:t>Rationale</w:t>
       </w:r>
-      <w:bookmarkEnd w:id="19"/>
+      <w:bookmarkEnd w:id="18"/>
     </w:p>
     <w:p>
       <w:pPr>
@@ -4470,14 +4542,14 @@
           <w:rFonts w:ascii="Times New Roman" w:hAnsi="Times New Roman" w:cs="Times New Roman"/>
         </w:rPr>
       </w:pPr>
-      <w:bookmarkStart w:id="20" w:name="_Toc24730271"/>
+      <w:bookmarkStart w:id="19" w:name="_Toc24730271"/>
       <w:r>
         <w:rPr>
           <w:rFonts w:ascii="Times New Roman" w:hAnsi="Times New Roman" w:cs="Times New Roman"/>
         </w:rPr>
         <w:t>Rules &amp; Assumptions</w:t>
       </w:r>
-      <w:bookmarkEnd w:id="20"/>
+      <w:bookmarkEnd w:id="19"/>
     </w:p>
     <w:p/>
     <w:tbl>
@@ -4488,7 +4560,6 @@
         <w:tblCellMar>
           <w:top w:w="51" w:type="dxa"/>
           <w:left w:w="107" w:type="dxa"/>
-          <w:bottom w:w="0" w:type="dxa"/>
           <w:right w:w="63" w:type="dxa"/>
         </w:tblCellMar>
         <w:tblLook w:val="04A0" w:firstRow="1" w:lastRow="0" w:firstColumn="1" w:lastColumn="0" w:noHBand="0" w:noVBand="1"/>
@@ -5311,19 +5382,7 @@
               <w:rPr>
                 <w:rFonts w:ascii="Times New Roman" w:hAnsi="Times New Roman" w:cs="Times New Roman"/>
               </w:rPr>
-              <w:t>pdate the details of a particular (make and) model record</w:t>
-            </w:r>
-            <w:r>
-              <w:rPr>
-                <w:rFonts w:ascii="Times New Roman" w:hAnsi="Times New Roman" w:cs="Times New Roman"/>
-              </w:rPr>
-              <w:t xml:space="preserve"> </w:t>
-            </w:r>
-            <w:r>
-              <w:rPr>
-                <w:rFonts w:ascii="Times New Roman" w:hAnsi="Times New Roman" w:cs="Times New Roman"/>
-              </w:rPr>
-              <w:t xml:space="preserve">(make and) model record </w:t>
+              <w:t xml:space="preserve">pdate the details of a particular (make and) model record (make and) model record </w:t>
             </w:r>
           </w:p>
         </w:tc>
@@ -6370,7 +6429,6 @@
           <w:p>
             <w:pPr>
               <w:spacing w:after="40" w:line="242" w:lineRule="auto"/>
-              <w:ind w:left="1"/>
               <w:rPr>
                 <w:rFonts w:ascii="Times New Roman" w:hAnsi="Times New Roman" w:cs="Times New Roman"/>
               </w:rPr>
@@ -6429,21 +6487,7 @@
               <w:rPr>
                 <w:rFonts w:ascii="Times New Roman" w:hAnsi="Times New Roman" w:cs="Times New Roman"/>
               </w:rPr>
-              <w:t xml:space="preserve">Update Transit </w:t>
-            </w:r>
-            <w:proofErr w:type="gramStart"/>
-            <w:r>
-              <w:rPr>
-                <w:rFonts w:ascii="Times New Roman" w:hAnsi="Times New Roman" w:cs="Times New Roman"/>
-              </w:rPr>
-              <w:t>As</w:t>
-            </w:r>
-            <w:proofErr w:type="gramEnd"/>
-            <w:r>
-              <w:rPr>
-                <w:rFonts w:ascii="Times New Roman" w:hAnsi="Times New Roman" w:cs="Times New Roman"/>
-              </w:rPr>
-              <w:t xml:space="preserve"> Completed </w:t>
+              <w:t xml:space="preserve">Update Transit As Completed </w:t>
             </w:r>
           </w:p>
         </w:tc>
@@ -6818,7 +6862,7 @@
           <w:rFonts w:ascii="Times New Roman" w:hAnsi="Times New Roman" w:cs="Times New Roman"/>
         </w:rPr>
       </w:pPr>
-      <w:bookmarkStart w:id="21" w:name="_Toc24730272"/>
+      <w:bookmarkStart w:id="20" w:name="_Toc24730272"/>
       <w:r>
         <w:rPr>
           <w:rFonts w:ascii="Times New Roman" w:hAnsi="Times New Roman" w:cs="Times New Roman"/>
@@ -6826,7 +6870,7 @@
         <w:lastRenderedPageBreak/>
         <w:t>Holiday Reservation System</w:t>
       </w:r>
-      <w:bookmarkEnd w:id="21"/>
+      <w:bookmarkEnd w:id="20"/>
       <w:r>
         <w:rPr>
           <w:rFonts w:ascii="Times New Roman" w:hAnsi="Times New Roman" w:cs="Times New Roman"/>
@@ -6842,14 +6886,14 @@
           <w:rFonts w:ascii="Times New Roman" w:hAnsi="Times New Roman" w:cs="Times New Roman"/>
         </w:rPr>
       </w:pPr>
-      <w:bookmarkStart w:id="22" w:name="_Toc24730273"/>
+      <w:bookmarkStart w:id="21" w:name="_Toc24730273"/>
       <w:r>
         <w:rPr>
           <w:rFonts w:ascii="Times New Roman" w:hAnsi="Times New Roman" w:cs="Times New Roman"/>
         </w:rPr>
         <w:t>Rationale</w:t>
       </w:r>
-      <w:bookmarkEnd w:id="22"/>
+      <w:bookmarkEnd w:id="21"/>
     </w:p>
     <w:p>
       <w:pPr>
@@ -6859,14 +6903,14 @@
           <w:rFonts w:ascii="Times New Roman" w:hAnsi="Times New Roman" w:cs="Times New Roman"/>
         </w:rPr>
       </w:pPr>
-      <w:bookmarkStart w:id="23" w:name="_Toc24730274"/>
+      <w:bookmarkStart w:id="22" w:name="_Toc24730274"/>
       <w:r>
         <w:rPr>
           <w:rFonts w:ascii="Times New Roman" w:hAnsi="Times New Roman" w:cs="Times New Roman"/>
         </w:rPr>
         <w:t>Rules &amp; Assumptions</w:t>
       </w:r>
-      <w:bookmarkEnd w:id="23"/>
+      <w:bookmarkEnd w:id="22"/>
     </w:p>
     <w:p/>
     <w:tbl>
@@ -6877,7 +6921,6 @@
         <w:tblCellMar>
           <w:top w:w="51" w:type="dxa"/>
           <w:left w:w="107" w:type="dxa"/>
-          <w:bottom w:w="0" w:type="dxa"/>
           <w:right w:w="115" w:type="dxa"/>
         </w:tblCellMar>
         <w:tblLook w:val="04A0" w:firstRow="1" w:lastRow="0" w:firstColumn="1" w:lastColumn="0" w:noHBand="0" w:noVBand="1"/>
@@ -7056,21 +7099,7 @@
               <w:rPr>
                 <w:rFonts w:ascii="Times New Roman" w:hAnsi="Times New Roman" w:cs="Times New Roman"/>
               </w:rPr>
-              <w:t xml:space="preserve">Register </w:t>
-            </w:r>
-            <w:proofErr w:type="gramStart"/>
-            <w:r>
-              <w:rPr>
-                <w:rFonts w:ascii="Times New Roman" w:hAnsi="Times New Roman" w:cs="Times New Roman"/>
-              </w:rPr>
-              <w:t>As</w:t>
-            </w:r>
-            <w:proofErr w:type="gramEnd"/>
-            <w:r>
-              <w:rPr>
-                <w:rFonts w:ascii="Times New Roman" w:hAnsi="Times New Roman" w:cs="Times New Roman"/>
-              </w:rPr>
-              <w:t xml:space="preserve"> Customer </w:t>
+              <w:t xml:space="preserve">Register As Customer </w:t>
             </w:r>
           </w:p>
         </w:tc>
@@ -7424,11 +7453,46 @@
           <w:p>
             <w:pPr>
               <w:spacing w:after="43" w:line="239" w:lineRule="auto"/>
-              <w:ind w:left="1"/>
-              <w:rPr>
-                <w:rFonts w:ascii="Times New Roman" w:hAnsi="Times New Roman" w:cs="Times New Roman"/>
-              </w:rPr>
-            </w:pPr>
+              <w:rPr>
+                <w:rFonts w:ascii="Times New Roman" w:hAnsi="Times New Roman" w:cs="Times New Roman"/>
+              </w:rPr>
+            </w:pPr>
+            <w:r>
+              <w:rPr>
+                <w:rFonts w:ascii="Times New Roman" w:hAnsi="Times New Roman" w:cs="Times New Roman"/>
+              </w:rPr>
+              <w:t xml:space="preserve">Searches the number of rental reservations for the car </w:t>
+            </w:r>
+            <w:bookmarkStart w:id="23" w:name="_GoBack"/>
+            <w:bookmarkEnd w:id="23"/>
+            <w:r>
+              <w:rPr>
+                <w:rFonts w:ascii="Times New Roman" w:hAnsi="Times New Roman" w:cs="Times New Roman"/>
+              </w:rPr>
+              <w:t>category or model in with overlapping time periods.</w:t>
+            </w:r>
+          </w:p>
+          <w:p>
+            <w:pPr>
+              <w:spacing w:after="43" w:line="239" w:lineRule="auto"/>
+              <w:rPr>
+                <w:rFonts w:ascii="Times New Roman" w:hAnsi="Times New Roman" w:cs="Times New Roman"/>
+              </w:rPr>
+            </w:pPr>
+          </w:p>
+          <w:p>
+            <w:pPr>
+              <w:spacing w:after="43" w:line="239" w:lineRule="auto"/>
+              <w:rPr>
+                <w:rFonts w:ascii="Times New Roman" w:hAnsi="Times New Roman" w:cs="Times New Roman"/>
+              </w:rPr>
+            </w:pPr>
+            <w:r>
+              <w:rPr>
+                <w:rFonts w:ascii="Times New Roman" w:hAnsi="Times New Roman" w:cs="Times New Roman"/>
+              </w:rPr>
+              <w:t>If the number of cars is greater than the number of reservations, the user is able to reserve a car.</w:t>
+            </w:r>
           </w:p>
         </w:tc>
       </w:tr>
@@ -8106,7 +8170,7 @@
       </w:pPr>
     </w:p>
     <w:sectPr>
-      <w:footerReference w:type="default" r:id="rId9"/>
+      <w:footerReference w:type="default" r:id="rId10"/>
       <w:pgSz w:w="12240" w:h="15840"/>
       <w:pgMar w:top="1440" w:right="1440" w:bottom="1440" w:left="1440" w:header="708" w:footer="708" w:gutter="0"/>
       <w:cols w:space="708"/>
@@ -10569,7 +10633,7 @@
   <w:abstractNum w:abstractNumId="12" w15:restartNumberingAfterBreak="0">
     <w:nsid w:val="41313717"/>
     <w:multiLevelType w:val="hybridMultilevel"/>
-    <w:tmpl w:val="67E6548E"/>
+    <w:tmpl w:val="36E8D52E"/>
     <w:lvl w:ilvl="0" w:tplc="4C2495AE">
       <w:start w:val="1"/>
       <w:numFmt w:val="bullet"/>
@@ -13848,7 +13912,7 @@
       </w:pPr>
     </w:pPrDefault>
   </w:docDefaults>
-  <w:latentStyles w:defLockedState="0" w:defUIPriority="99" w:defSemiHidden="0" w:defUnhideWhenUsed="0" w:defQFormat="0" w:count="375">
+  <w:latentStyles w:defLockedState="0" w:defUIPriority="99" w:defSemiHidden="0" w:defUnhideWhenUsed="0" w:defQFormat="0" w:count="376">
     <w:lsdException w:name="Normal" w:uiPriority="0" w:qFormat="1"/>
     <w:lsdException w:name="heading 1" w:uiPriority="9" w:qFormat="1"/>
     <w:lsdException w:name="heading 2" w:semiHidden="1" w:uiPriority="9" w:unhideWhenUsed="1" w:qFormat="1"/>
@@ -13954,7 +14018,6 @@
     <w:lsdException w:name="HTML Sample" w:semiHidden="1" w:unhideWhenUsed="1"/>
     <w:lsdException w:name="HTML Typewriter" w:semiHidden="1" w:unhideWhenUsed="1"/>
     <w:lsdException w:name="HTML Variable" w:semiHidden="1" w:unhideWhenUsed="1"/>
-    <w:lsdException w:name="Normal Table" w:semiHidden="1" w:unhideWhenUsed="1"/>
     <w:lsdException w:name="annotation subject" w:semiHidden="1" w:unhideWhenUsed="1"/>
     <w:lsdException w:name="No List" w:semiHidden="1" w:unhideWhenUsed="1"/>
     <w:lsdException w:name="Outline List 1" w:semiHidden="1" w:unhideWhenUsed="1"/>
@@ -14001,10 +14064,8 @@
     <w:lsdException w:name="Table Subtle 2" w:semiHidden="1" w:unhideWhenUsed="1"/>
     <w:lsdException w:name="Table Web 1" w:semiHidden="1" w:unhideWhenUsed="1"/>
     <w:lsdException w:name="Table Web 2" w:semiHidden="1" w:unhideWhenUsed="1"/>
-    <w:lsdException w:name="Table Web 3" w:semiHidden="1" w:unhideWhenUsed="1"/>
     <w:lsdException w:name="Balloon Text" w:semiHidden="1" w:unhideWhenUsed="1"/>
     <w:lsdException w:name="Table Grid" w:uiPriority="39"/>
-    <w:lsdException w:name="Table Theme" w:semiHidden="1" w:unhideWhenUsed="1"/>
     <w:lsdException w:name="Placeholder Text" w:semiHidden="1"/>
     <w:lsdException w:name="No Spacing" w:uiPriority="1" w:qFormat="1"/>
     <w:lsdException w:name="Light Shading" w:uiPriority="60"/>
@@ -14224,6 +14285,7 @@
     <w:lsdException w:name="Smart Hyperlink" w:semiHidden="1" w:unhideWhenUsed="1"/>
     <w:lsdException w:name="Hashtag" w:semiHidden="1" w:unhideWhenUsed="1"/>
     <w:lsdException w:name="Unresolved Mention" w:semiHidden="1" w:unhideWhenUsed="1"/>
+    <w:lsdException w:name="Smart Link" w:semiHidden="1" w:unhideWhenUsed="1"/>
   </w:latentStyles>
   <w:style w:type="paragraph" w:default="1" w:styleId="Normal">
     <w:name w:val="Normal"/>
@@ -15179,7 +15241,7 @@
 </file>
 
 <file path=customXml/itemProps1.xml><?xml version="1.0" encoding="utf-8"?>
-<ds:datastoreItem xmlns:ds="http://schemas.openxmlformats.org/officeDocument/2006/customXml" ds:itemID="{7BDD0ECE-0044-455C-86AB-2BA7626A6102}">
+<ds:datastoreItem xmlns:ds="http://schemas.openxmlformats.org/officeDocument/2006/customXml" ds:itemID="{3E6DFECE-74B5-4C2E-97F9-C1D5F556530B}">
   <ds:schemaRefs>
     <ds:schemaRef ds:uri="http://schemas.openxmlformats.org/officeDocument/2006/bibliography"/>
   </ds:schemaRefs>

</xml_diff>